<commit_message>
Se agregan más User Stories
Se agregan más User Stories
</commit_message>
<xml_diff>
--- a/doc/UserStories .docx
+++ b/doc/UserStories .docx
@@ -42,12 +42,14 @@
                 <w:b/>
               </w:rPr>
             </w:pPr>
+            <w:proofErr w:type="spellStart"/>
             <w:r>
               <w:rPr>
                 <w:b/>
               </w:rPr>
               <w:t>Login</w:t>
             </w:r>
+            <w:proofErr w:type="spellEnd"/>
           </w:p>
         </w:tc>
         <w:tc>
@@ -96,8 +98,13 @@
           </w:tcPr>
           <w:p>
             <w:r>
-              <w:t>Ingresar Usuario / pass</w:t>
-            </w:r>
+              <w:t xml:space="preserve">Ingresar Usuario / </w:t>
+            </w:r>
+            <w:proofErr w:type="spellStart"/>
+            <w:r>
+              <w:t>pass</w:t>
+            </w:r>
+            <w:proofErr w:type="spellEnd"/>
           </w:p>
         </w:tc>
       </w:tr>
@@ -186,7 +193,15 @@
               <w:ind w:right="-21"/>
             </w:pPr>
             <w:r>
-              <w:t>Esfuerzo (hs)</w:t>
+              <w:t>Esfuerzo (</w:t>
+            </w:r>
+            <w:proofErr w:type="spellStart"/>
+            <w:r>
+              <w:t>hs</w:t>
+            </w:r>
+            <w:proofErr w:type="spellEnd"/>
+            <w:r>
+              <w:t>)</w:t>
             </w:r>
           </w:p>
         </w:tc>
@@ -304,8 +319,13 @@
           </w:tcPr>
           <w:p>
             <w:r>
-              <w:t>Criterios de aceptación Login</w:t>
-            </w:r>
+              <w:t xml:space="preserve">Criterios de aceptación </w:t>
+            </w:r>
+            <w:proofErr w:type="spellStart"/>
+            <w:r>
+              <w:t>Login</w:t>
+            </w:r>
+            <w:proofErr w:type="spellEnd"/>
           </w:p>
         </w:tc>
         <w:tc>
@@ -331,9 +351,11 @@
             <w:tcW w:w="2943" w:type="dxa"/>
           </w:tcPr>
           <w:p>
+            <w:proofErr w:type="spellStart"/>
             <w:r>
               <w:t>Login</w:t>
             </w:r>
+            <w:proofErr w:type="spellEnd"/>
           </w:p>
         </w:tc>
       </w:tr>
@@ -354,8 +376,13 @@
           </w:tcPr>
           <w:p>
             <w:r>
-              <w:t>Estoy deslogueado</w:t>
-            </w:r>
+              <w:t xml:space="preserve">Estoy </w:t>
+            </w:r>
+            <w:proofErr w:type="spellStart"/>
+            <w:r>
+              <w:t>deslogueado</w:t>
+            </w:r>
+            <w:proofErr w:type="spellEnd"/>
           </w:p>
         </w:tc>
       </w:tr>
@@ -376,8 +403,13 @@
           </w:tcPr>
           <w:p>
             <w:r>
-              <w:t>Ingresar mail : pepe@gmail</w:t>
-            </w:r>
+              <w:t xml:space="preserve">Ingresar mail : </w:t>
+            </w:r>
+            <w:proofErr w:type="spellStart"/>
+            <w:r>
+              <w:t>pepe@gmail</w:t>
+            </w:r>
+            <w:proofErr w:type="spellEnd"/>
           </w:p>
         </w:tc>
       </w:tr>
@@ -394,7 +426,15 @@
           </w:tcPr>
           <w:p>
             <w:r>
-              <w:t>Ingresar pass : 1234</w:t>
+              <w:t xml:space="preserve">Ingresar </w:t>
+            </w:r>
+            <w:proofErr w:type="spellStart"/>
+            <w:r>
+              <w:t>pass</w:t>
+            </w:r>
+            <w:proofErr w:type="spellEnd"/>
+            <w:r>
+              <w:t xml:space="preserve"> : 1234</w:t>
             </w:r>
           </w:p>
         </w:tc>
@@ -636,7 +676,15 @@
               <w:ind w:right="-21"/>
             </w:pPr>
             <w:r>
-              <w:t>Esfuerzo (hs)</w:t>
+              <w:t>Esfuerzo (</w:t>
+            </w:r>
+            <w:proofErr w:type="spellStart"/>
+            <w:r>
+              <w:t>hs</w:t>
+            </w:r>
+            <w:proofErr w:type="spellEnd"/>
+            <w:r>
+              <w:t>)</w:t>
             </w:r>
           </w:p>
         </w:tc>
@@ -842,8 +890,13 @@
           </w:tcPr>
           <w:p>
             <w:r>
-              <w:t>Estoy logueado</w:t>
-            </w:r>
+              <w:t xml:space="preserve">Estoy </w:t>
+            </w:r>
+            <w:proofErr w:type="spellStart"/>
+            <w:r>
+              <w:t>logueado</w:t>
+            </w:r>
+            <w:proofErr w:type="spellEnd"/>
           </w:p>
         </w:tc>
       </w:tr>
@@ -936,2282 +989,6 @@
         </w:pBdr>
       </w:pPr>
     </w:p>
-    <w:p/>
-    <w:tbl>
-      <w:tblPr>
-        <w:tblStyle w:val="a5"/>
-        <w:tblW w:w="5885" w:type="dxa"/>
-        <w:tblInd w:w="0" w:type="dxa"/>
-        <w:tblBorders>
-          <w:top w:val="single" w:sz="4" w:space="0" w:color="000000"/>
-          <w:left w:val="single" w:sz="4" w:space="0" w:color="000000"/>
-          <w:bottom w:val="single" w:sz="4" w:space="0" w:color="000000"/>
-          <w:right w:val="single" w:sz="4" w:space="0" w:color="000000"/>
-          <w:insideH w:val="single" w:sz="4" w:space="0" w:color="000000"/>
-          <w:insideV w:val="single" w:sz="4" w:space="0" w:color="000000"/>
-        </w:tblBorders>
-        <w:tblLayout w:type="fixed"/>
-        <w:tblLook w:val="0400" w:firstRow="0" w:lastRow="0" w:firstColumn="0" w:lastColumn="0" w:noHBand="0" w:noVBand="1"/>
-      </w:tblPr>
-      <w:tblGrid>
-        <w:gridCol w:w="2942"/>
-        <w:gridCol w:w="2943"/>
-      </w:tblGrid>
-      <w:tr>
-        <w:trPr>
-          <w:trHeight w:val="220"/>
-        </w:trPr>
-        <w:tc>
-          <w:tcPr>
-            <w:tcW w:w="5885" w:type="dxa"/>
-            <w:gridSpan w:val="2"/>
-          </w:tcPr>
-          <w:p>
-            <w:pPr>
-              <w:rPr>
-                <w:b/>
-              </w:rPr>
-            </w:pPr>
-            <w:r>
-              <w:rPr>
-                <w:b/>
-              </w:rPr>
-              <w:t>Dispara Alerta: se debe emitir una alerta al momento de ingreso monetario que supere determinado porcentaje del saldo total.</w:t>
-            </w:r>
-          </w:p>
-        </w:tc>
-      </w:tr>
-      <w:tr>
-        <w:tc>
-          <w:tcPr>
-            <w:tcW w:w="2942" w:type="dxa"/>
-          </w:tcPr>
-          <w:p>
-            <w:r>
-              <w:t>Como</w:t>
-            </w:r>
-          </w:p>
-        </w:tc>
-        <w:tc>
-          <w:tcPr>
-            <w:tcW w:w="2943" w:type="dxa"/>
-          </w:tcPr>
-          <w:p>
-            <w:r>
-              <w:t>Usuario</w:t>
-            </w:r>
-          </w:p>
-        </w:tc>
-      </w:tr>
-      <w:tr>
-        <w:tc>
-          <w:tcPr>
-            <w:tcW w:w="2942" w:type="dxa"/>
-          </w:tcPr>
-          <w:p>
-            <w:r>
-              <w:t>Quiero</w:t>
-            </w:r>
-          </w:p>
-        </w:tc>
-        <w:tc>
-          <w:tcPr>
-            <w:tcW w:w="2943" w:type="dxa"/>
-          </w:tcPr>
-          <w:p>
-            <w:r>
-              <w:t xml:space="preserve">Disparar alerta </w:t>
-            </w:r>
-          </w:p>
-        </w:tc>
-      </w:tr>
-      <w:tr>
-        <w:tc>
-          <w:tcPr>
-            <w:tcW w:w="2942" w:type="dxa"/>
-          </w:tcPr>
-          <w:p>
-            <w:r>
-              <w:t>Para</w:t>
-            </w:r>
-          </w:p>
-        </w:tc>
-        <w:tc>
-          <w:tcPr>
-            <w:tcW w:w="2943" w:type="dxa"/>
-          </w:tcPr>
-          <w:p>
-            <w:r>
-              <w:t>Alertar</w:t>
-            </w:r>
-          </w:p>
-        </w:tc>
-      </w:tr>
-    </w:tbl>
-    <w:p/>
-    <w:p/>
-    <w:tbl>
-      <w:tblPr>
-        <w:tblStyle w:val="a6"/>
-        <w:tblW w:w="5880" w:type="dxa"/>
-        <w:tblInd w:w="10" w:type="dxa"/>
-        <w:tblBorders>
-          <w:top w:val="single" w:sz="8" w:space="0" w:color="000000"/>
-          <w:left w:val="single" w:sz="8" w:space="0" w:color="000000"/>
-          <w:bottom w:val="single" w:sz="8" w:space="0" w:color="000000"/>
-          <w:right w:val="single" w:sz="8" w:space="0" w:color="000000"/>
-          <w:insideH w:val="single" w:sz="8" w:space="0" w:color="000000"/>
-          <w:insideV w:val="single" w:sz="8" w:space="0" w:color="000000"/>
-        </w:tblBorders>
-        <w:tblLayout w:type="fixed"/>
-        <w:tblLook w:val="0600" w:firstRow="0" w:lastRow="0" w:firstColumn="0" w:lastColumn="0" w:noHBand="1" w:noVBand="1"/>
-      </w:tblPr>
-      <w:tblGrid>
-        <w:gridCol w:w="2880"/>
-        <w:gridCol w:w="3000"/>
-      </w:tblGrid>
-      <w:tr>
-        <w:tc>
-          <w:tcPr>
-            <w:tcW w:w="2880" w:type="dxa"/>
-            <w:shd w:val="clear" w:color="auto" w:fill="auto"/>
-            <w:tcMar>
-              <w:top w:w="100" w:type="dxa"/>
-              <w:left w:w="100" w:type="dxa"/>
-              <w:bottom w:w="100" w:type="dxa"/>
-              <w:right w:w="100" w:type="dxa"/>
-            </w:tcMar>
-          </w:tcPr>
-          <w:p>
-            <w:pPr>
-              <w:widowControl w:val="0"/>
-              <w:spacing w:after="0" w:line="240" w:lineRule="auto"/>
-            </w:pPr>
-            <w:r>
-              <w:t>Tareas</w:t>
-            </w:r>
-          </w:p>
-        </w:tc>
-        <w:tc>
-          <w:tcPr>
-            <w:tcW w:w="3000" w:type="dxa"/>
-            <w:shd w:val="clear" w:color="auto" w:fill="auto"/>
-            <w:tcMar>
-              <w:top w:w="100" w:type="dxa"/>
-              <w:left w:w="100" w:type="dxa"/>
-              <w:bottom w:w="100" w:type="dxa"/>
-              <w:right w:w="100" w:type="dxa"/>
-            </w:tcMar>
-          </w:tcPr>
-          <w:p>
-            <w:pPr>
-              <w:widowControl w:val="0"/>
-              <w:spacing w:after="0" w:line="240" w:lineRule="auto"/>
-              <w:ind w:right="-21"/>
-            </w:pPr>
-            <w:r>
-              <w:t>Esfuerzo (hs)</w:t>
-            </w:r>
-          </w:p>
-        </w:tc>
-      </w:tr>
-      <w:tr>
-        <w:tc>
-          <w:tcPr>
-            <w:tcW w:w="2880" w:type="dxa"/>
-            <w:shd w:val="clear" w:color="auto" w:fill="auto"/>
-            <w:tcMar>
-              <w:top w:w="100" w:type="dxa"/>
-              <w:left w:w="100" w:type="dxa"/>
-              <w:bottom w:w="100" w:type="dxa"/>
-              <w:right w:w="100" w:type="dxa"/>
-            </w:tcMar>
-          </w:tcPr>
-          <w:p>
-            <w:pPr>
-              <w:widowControl w:val="0"/>
-              <w:spacing w:after="0" w:line="240" w:lineRule="auto"/>
-            </w:pPr>
-            <w:r>
-              <w:t>Cálculo de porcentaje de saldo restante</w:t>
-            </w:r>
-          </w:p>
-        </w:tc>
-        <w:tc>
-          <w:tcPr>
-            <w:tcW w:w="3000" w:type="dxa"/>
-            <w:shd w:val="clear" w:color="auto" w:fill="auto"/>
-            <w:tcMar>
-              <w:top w:w="100" w:type="dxa"/>
-              <w:left w:w="100" w:type="dxa"/>
-              <w:bottom w:w="100" w:type="dxa"/>
-              <w:right w:w="100" w:type="dxa"/>
-            </w:tcMar>
-          </w:tcPr>
-          <w:p>
-            <w:pPr>
-              <w:widowControl w:val="0"/>
-              <w:spacing w:after="0" w:line="240" w:lineRule="auto"/>
-              <w:ind w:right="-21"/>
-            </w:pPr>
-            <w:r>
-              <w:t>2</w:t>
-            </w:r>
-          </w:p>
-        </w:tc>
-      </w:tr>
-      <w:tr>
-        <w:tc>
-          <w:tcPr>
-            <w:tcW w:w="2880" w:type="dxa"/>
-            <w:shd w:val="clear" w:color="auto" w:fill="auto"/>
-            <w:tcMar>
-              <w:top w:w="100" w:type="dxa"/>
-              <w:left w:w="100" w:type="dxa"/>
-              <w:bottom w:w="100" w:type="dxa"/>
-              <w:right w:w="100" w:type="dxa"/>
-            </w:tcMar>
-          </w:tcPr>
-          <w:p>
-            <w:pPr>
-              <w:widowControl w:val="0"/>
-              <w:spacing w:after="0" w:line="240" w:lineRule="auto"/>
-            </w:pPr>
-            <w:r>
-              <w:t>Verificación de notificación de alerta</w:t>
-            </w:r>
-          </w:p>
-        </w:tc>
-        <w:tc>
-          <w:tcPr>
-            <w:tcW w:w="3000" w:type="dxa"/>
-            <w:shd w:val="clear" w:color="auto" w:fill="auto"/>
-            <w:tcMar>
-              <w:top w:w="100" w:type="dxa"/>
-              <w:left w:w="100" w:type="dxa"/>
-              <w:bottom w:w="100" w:type="dxa"/>
-              <w:right w:w="100" w:type="dxa"/>
-            </w:tcMar>
-          </w:tcPr>
-          <w:p>
-            <w:pPr>
-              <w:widowControl w:val="0"/>
-              <w:spacing w:after="0" w:line="240" w:lineRule="auto"/>
-              <w:ind w:right="-21"/>
-            </w:pPr>
-            <w:r>
-              <w:t>4</w:t>
-            </w:r>
-          </w:p>
-        </w:tc>
-      </w:tr>
-    </w:tbl>
-    <w:p/>
-    <w:tbl>
-      <w:tblPr>
-        <w:tblStyle w:val="a7"/>
-        <w:tblW w:w="5885" w:type="dxa"/>
-        <w:tblInd w:w="0" w:type="dxa"/>
-        <w:tblBorders>
-          <w:top w:val="single" w:sz="4" w:space="0" w:color="000000"/>
-          <w:left w:val="single" w:sz="4" w:space="0" w:color="000000"/>
-          <w:bottom w:val="single" w:sz="4" w:space="0" w:color="000000"/>
-          <w:right w:val="single" w:sz="4" w:space="0" w:color="000000"/>
-          <w:insideH w:val="single" w:sz="4" w:space="0" w:color="000000"/>
-          <w:insideV w:val="single" w:sz="4" w:space="0" w:color="000000"/>
-        </w:tblBorders>
-        <w:tblLayout w:type="fixed"/>
-        <w:tblLook w:val="0400" w:firstRow="0" w:lastRow="0" w:firstColumn="0" w:lastColumn="0" w:noHBand="0" w:noVBand="1"/>
-      </w:tblPr>
-      <w:tblGrid>
-        <w:gridCol w:w="2942"/>
-        <w:gridCol w:w="2943"/>
-      </w:tblGrid>
-      <w:tr>
-        <w:tc>
-          <w:tcPr>
-            <w:tcW w:w="5885" w:type="dxa"/>
-            <w:gridSpan w:val="2"/>
-          </w:tcPr>
-          <w:p>
-            <w:r>
-              <w:t>Criterios de aceptación Visualizar Alerta cuando los gastos representan el 95% del saldo</w:t>
-            </w:r>
-          </w:p>
-        </w:tc>
-      </w:tr>
-      <w:tr>
-        <w:tc>
-          <w:tcPr>
-            <w:tcW w:w="2942" w:type="dxa"/>
-          </w:tcPr>
-          <w:p>
-            <w:r>
-              <w:t>Hacer</w:t>
-            </w:r>
-          </w:p>
-        </w:tc>
-        <w:tc>
-          <w:tcPr>
-            <w:tcW w:w="2943" w:type="dxa"/>
-          </w:tcPr>
-          <w:p>
-            <w:r>
-              <w:t xml:space="preserve">Alerta sobre egreso (mayor del 95%) monetario de 5000 </w:t>
-            </w:r>
-          </w:p>
-        </w:tc>
-      </w:tr>
-      <w:tr>
-        <w:tc>
-          <w:tcPr>
-            <w:tcW w:w="2942" w:type="dxa"/>
-          </w:tcPr>
-          <w:p>
-            <w:r>
-              <w:t>Cuando</w:t>
-            </w:r>
-          </w:p>
-        </w:tc>
-        <w:tc>
-          <w:tcPr>
-            <w:tcW w:w="2943" w:type="dxa"/>
-          </w:tcPr>
-          <w:p>
-            <w:r>
-              <w:t>Tengo un saldo a favor de 5200</w:t>
-            </w:r>
-          </w:p>
-          <w:p/>
-        </w:tc>
-      </w:tr>
-      <w:tr>
-        <w:tc>
-          <w:tcPr>
-            <w:tcW w:w="2942" w:type="dxa"/>
-          </w:tcPr>
-          <w:p>
-            <w:r>
-              <w:t>Luego</w:t>
-            </w:r>
-          </w:p>
-        </w:tc>
-        <w:tc>
-          <w:tcPr>
-            <w:tcW w:w="2943" w:type="dxa"/>
-          </w:tcPr>
-          <w:p>
-            <w:r>
-              <w:t>Se debe crear una alerta de tipo 95%</w:t>
-            </w:r>
-          </w:p>
-        </w:tc>
-      </w:tr>
-      <w:tr>
-        <w:tc>
-          <w:tcPr>
-            <w:tcW w:w="2942" w:type="dxa"/>
-          </w:tcPr>
-          <w:p/>
-        </w:tc>
-        <w:tc>
-          <w:tcPr>
-            <w:tcW w:w="2943" w:type="dxa"/>
-          </w:tcPr>
-          <w:p/>
-        </w:tc>
-      </w:tr>
-    </w:tbl>
-    <w:p/>
-    <w:p/>
-    <w:p/>
-    <w:p/>
-    <w:p/>
-    <w:tbl>
-      <w:tblPr>
-        <w:tblStyle w:val="a8"/>
-        <w:tblW w:w="5885" w:type="dxa"/>
-        <w:tblInd w:w="0" w:type="dxa"/>
-        <w:tblBorders>
-          <w:top w:val="single" w:sz="4" w:space="0" w:color="000000"/>
-          <w:left w:val="single" w:sz="4" w:space="0" w:color="000000"/>
-          <w:bottom w:val="single" w:sz="4" w:space="0" w:color="000000"/>
-          <w:right w:val="single" w:sz="4" w:space="0" w:color="000000"/>
-          <w:insideH w:val="single" w:sz="4" w:space="0" w:color="000000"/>
-          <w:insideV w:val="single" w:sz="4" w:space="0" w:color="000000"/>
-        </w:tblBorders>
-        <w:tblLayout w:type="fixed"/>
-        <w:tblLook w:val="0400" w:firstRow="0" w:lastRow="0" w:firstColumn="0" w:lastColumn="0" w:noHBand="0" w:noVBand="1"/>
-      </w:tblPr>
-      <w:tblGrid>
-        <w:gridCol w:w="2942"/>
-        <w:gridCol w:w="2943"/>
-      </w:tblGrid>
-      <w:tr>
-        <w:tc>
-          <w:tcPr>
-            <w:tcW w:w="5885" w:type="dxa"/>
-            <w:gridSpan w:val="2"/>
-          </w:tcPr>
-          <w:p>
-            <w:r>
-              <w:t>Criterios de aceptación Visualizar Alerta cuando el saldo restante es menor o igual al 20%</w:t>
-            </w:r>
-          </w:p>
-        </w:tc>
-      </w:tr>
-      <w:tr>
-        <w:tc>
-          <w:tcPr>
-            <w:tcW w:w="2942" w:type="dxa"/>
-          </w:tcPr>
-          <w:p>
-            <w:r>
-              <w:lastRenderedPageBreak/>
-              <w:t>Hacer</w:t>
-            </w:r>
-          </w:p>
-        </w:tc>
-        <w:tc>
-          <w:tcPr>
-            <w:tcW w:w="2943" w:type="dxa"/>
-          </w:tcPr>
-          <w:p>
-            <w:r>
-              <w:t>Egreso monetario de 8000</w:t>
-            </w:r>
-          </w:p>
-        </w:tc>
-      </w:tr>
-      <w:tr>
-        <w:tc>
-          <w:tcPr>
-            <w:tcW w:w="2942" w:type="dxa"/>
-          </w:tcPr>
-          <w:p>
-            <w:r>
-              <w:t>Cuando</w:t>
-            </w:r>
-          </w:p>
-        </w:tc>
-        <w:tc>
-          <w:tcPr>
-            <w:tcW w:w="2943" w:type="dxa"/>
-          </w:tcPr>
-          <w:p>
-            <w:r>
-              <w:t>Tengo un saldo a favor de 10000</w:t>
-            </w:r>
-          </w:p>
-          <w:p/>
-        </w:tc>
-      </w:tr>
-      <w:tr>
-        <w:tc>
-          <w:tcPr>
-            <w:tcW w:w="2942" w:type="dxa"/>
-          </w:tcPr>
-          <w:p>
-            <w:r>
-              <w:t>Luego</w:t>
-            </w:r>
-          </w:p>
-        </w:tc>
-        <w:tc>
-          <w:tcPr>
-            <w:tcW w:w="2943" w:type="dxa"/>
-          </w:tcPr>
-          <w:p>
-            <w:r>
-              <w:t xml:space="preserve">Como el cúmulo de gastos que se ingresa representa el 80% del saldo existente se genera un alerta </w:t>
-            </w:r>
-          </w:p>
-        </w:tc>
-      </w:tr>
-    </w:tbl>
-    <w:p/>
-    <w:tbl>
-      <w:tblPr>
-        <w:tblStyle w:val="a9"/>
-        <w:tblW w:w="5885" w:type="dxa"/>
-        <w:tblInd w:w="0" w:type="dxa"/>
-        <w:tblBorders>
-          <w:top w:val="single" w:sz="4" w:space="0" w:color="000000"/>
-          <w:left w:val="single" w:sz="4" w:space="0" w:color="000000"/>
-          <w:bottom w:val="single" w:sz="4" w:space="0" w:color="000000"/>
-          <w:right w:val="single" w:sz="4" w:space="0" w:color="000000"/>
-          <w:insideH w:val="single" w:sz="4" w:space="0" w:color="000000"/>
-          <w:insideV w:val="single" w:sz="4" w:space="0" w:color="000000"/>
-        </w:tblBorders>
-        <w:tblLayout w:type="fixed"/>
-        <w:tblLook w:val="0400" w:firstRow="0" w:lastRow="0" w:firstColumn="0" w:lastColumn="0" w:noHBand="0" w:noVBand="1"/>
-      </w:tblPr>
-      <w:tblGrid>
-        <w:gridCol w:w="2942"/>
-        <w:gridCol w:w="2943"/>
-      </w:tblGrid>
-      <w:tr>
-        <w:tc>
-          <w:tcPr>
-            <w:tcW w:w="5885" w:type="dxa"/>
-            <w:gridSpan w:val="2"/>
-          </w:tcPr>
-          <w:p>
-            <w:r>
-              <w:t>Criterios de aceptación Visualizar Alerta cuando supera el saldo</w:t>
-            </w:r>
-          </w:p>
-        </w:tc>
-      </w:tr>
-      <w:tr>
-        <w:tc>
-          <w:tcPr>
-            <w:tcW w:w="2942" w:type="dxa"/>
-          </w:tcPr>
-          <w:p>
-            <w:r>
-              <w:t>Hacer</w:t>
-            </w:r>
-          </w:p>
-        </w:tc>
-        <w:tc>
-          <w:tcPr>
-            <w:tcW w:w="2943" w:type="dxa"/>
-          </w:tcPr>
-          <w:p>
-            <w:r>
-              <w:t>Egreso monetario de 8000</w:t>
-            </w:r>
-          </w:p>
-        </w:tc>
-      </w:tr>
-      <w:tr>
-        <w:tc>
-          <w:tcPr>
-            <w:tcW w:w="2942" w:type="dxa"/>
-          </w:tcPr>
-          <w:p>
-            <w:r>
-              <w:t>Cuando</w:t>
-            </w:r>
-          </w:p>
-        </w:tc>
-        <w:tc>
-          <w:tcPr>
-            <w:tcW w:w="2943" w:type="dxa"/>
-          </w:tcPr>
-          <w:p>
-            <w:r>
-              <w:t>Tengo un saldo a favor de 7000</w:t>
-            </w:r>
-          </w:p>
-          <w:p/>
-        </w:tc>
-      </w:tr>
-      <w:tr>
-        <w:tc>
-          <w:tcPr>
-            <w:tcW w:w="2942" w:type="dxa"/>
-          </w:tcPr>
-          <w:p>
-            <w:r>
-              <w:t>Luego</w:t>
-            </w:r>
-          </w:p>
-        </w:tc>
-        <w:tc>
-          <w:tcPr>
-            <w:tcW w:w="2943" w:type="dxa"/>
-          </w:tcPr>
-          <w:p>
-            <w:r>
-              <w:t xml:space="preserve">Como el cúmulo de gastos que se ingresa representa más  del total del saldo existente se genera un alerta </w:t>
-            </w:r>
-          </w:p>
-        </w:tc>
-      </w:tr>
-    </w:tbl>
-    <w:p/>
-    <w:tbl>
-      <w:tblPr>
-        <w:tblStyle w:val="aa"/>
-        <w:tblW w:w="5885" w:type="dxa"/>
-        <w:tblInd w:w="0" w:type="dxa"/>
-        <w:tblBorders>
-          <w:top w:val="single" w:sz="4" w:space="0" w:color="000000"/>
-          <w:left w:val="single" w:sz="4" w:space="0" w:color="000000"/>
-          <w:bottom w:val="single" w:sz="4" w:space="0" w:color="000000"/>
-          <w:right w:val="single" w:sz="4" w:space="0" w:color="000000"/>
-          <w:insideH w:val="single" w:sz="4" w:space="0" w:color="000000"/>
-          <w:insideV w:val="single" w:sz="4" w:space="0" w:color="000000"/>
-        </w:tblBorders>
-        <w:tblLayout w:type="fixed"/>
-        <w:tblLook w:val="0400" w:firstRow="0" w:lastRow="0" w:firstColumn="0" w:lastColumn="0" w:noHBand="0" w:noVBand="1"/>
-      </w:tblPr>
-      <w:tblGrid>
-        <w:gridCol w:w="2942"/>
-        <w:gridCol w:w="2943"/>
-      </w:tblGrid>
-      <w:tr>
-        <w:tc>
-          <w:tcPr>
-            <w:tcW w:w="5885" w:type="dxa"/>
-            <w:gridSpan w:val="2"/>
-          </w:tcPr>
-          <w:p>
-            <w:r>
-              <w:t>Criterios de aceptación Visualizar Alerta (caso feliz)</w:t>
-            </w:r>
-          </w:p>
-        </w:tc>
-      </w:tr>
-      <w:tr>
-        <w:tc>
-          <w:tcPr>
-            <w:tcW w:w="2942" w:type="dxa"/>
-          </w:tcPr>
-          <w:p>
-            <w:r>
-              <w:t>Hacer</w:t>
-            </w:r>
-          </w:p>
-        </w:tc>
-        <w:tc>
-          <w:tcPr>
-            <w:tcW w:w="2943" w:type="dxa"/>
-          </w:tcPr>
-          <w:p>
-            <w:r>
-              <w:t>Egreso monetario de 5000</w:t>
-            </w:r>
-          </w:p>
-        </w:tc>
-      </w:tr>
-      <w:tr>
-        <w:tc>
-          <w:tcPr>
-            <w:tcW w:w="2942" w:type="dxa"/>
-          </w:tcPr>
-          <w:p>
-            <w:r>
-              <w:t>Cuando</w:t>
-            </w:r>
-          </w:p>
-        </w:tc>
-        <w:tc>
-          <w:tcPr>
-            <w:tcW w:w="2943" w:type="dxa"/>
-          </w:tcPr>
-          <w:p>
-            <w:r>
-              <w:t>Tengo un saldo a favor de 9000</w:t>
-            </w:r>
-          </w:p>
-          <w:p/>
-        </w:tc>
-      </w:tr>
-      <w:tr>
-        <w:tc>
-          <w:tcPr>
-            <w:tcW w:w="2942" w:type="dxa"/>
-          </w:tcPr>
-          <w:p>
-            <w:r>
-              <w:t>Luego</w:t>
-            </w:r>
-          </w:p>
-        </w:tc>
-        <w:tc>
-          <w:tcPr>
-            <w:tcW w:w="2943" w:type="dxa"/>
-          </w:tcPr>
-          <w:p>
-            <w:r>
-              <w:t xml:space="preserve">Como el cúmulo de gastos que se ingresa representa menos que el total del saldo existente se realiza la operación normalmente. </w:t>
-            </w:r>
-          </w:p>
-        </w:tc>
-      </w:tr>
-      <w:tr>
-        <w:tc>
-          <w:tcPr>
-            <w:tcW w:w="2942" w:type="dxa"/>
-          </w:tcPr>
-          <w:p/>
-        </w:tc>
-        <w:tc>
-          <w:tcPr>
-            <w:tcW w:w="2943" w:type="dxa"/>
-          </w:tcPr>
-          <w:p>
-            <w:r>
-              <w:t>Se muestra el nuevo saldo de 4000.</w:t>
-            </w:r>
-          </w:p>
-        </w:tc>
-      </w:tr>
-    </w:tbl>
-    <w:p/>
-    <w:tbl>
-      <w:tblPr>
-        <w:tblStyle w:val="ab"/>
-        <w:tblW w:w="5885" w:type="dxa"/>
-        <w:tblInd w:w="0" w:type="dxa"/>
-        <w:tblBorders>
-          <w:top w:val="single" w:sz="4" w:space="0" w:color="000000"/>
-          <w:left w:val="single" w:sz="4" w:space="0" w:color="000000"/>
-          <w:bottom w:val="single" w:sz="4" w:space="0" w:color="000000"/>
-          <w:right w:val="single" w:sz="4" w:space="0" w:color="000000"/>
-          <w:insideH w:val="single" w:sz="4" w:space="0" w:color="000000"/>
-          <w:insideV w:val="single" w:sz="4" w:space="0" w:color="000000"/>
-        </w:tblBorders>
-        <w:tblLayout w:type="fixed"/>
-        <w:tblLook w:val="0400" w:firstRow="0" w:lastRow="0" w:firstColumn="0" w:lastColumn="0" w:noHBand="0" w:noVBand="1"/>
-      </w:tblPr>
-      <w:tblGrid>
-        <w:gridCol w:w="2942"/>
-        <w:gridCol w:w="2943"/>
-      </w:tblGrid>
-      <w:tr>
-        <w:tc>
-          <w:tcPr>
-            <w:tcW w:w="2942" w:type="dxa"/>
-          </w:tcPr>
-          <w:p>
-            <w:pPr>
-              <w:rPr>
-                <w:b/>
-              </w:rPr>
-            </w:pPr>
-            <w:r>
-              <w:rPr>
-                <w:b/>
-              </w:rPr>
-              <w:t>Importar movimientos</w:t>
-            </w:r>
-          </w:p>
-        </w:tc>
-        <w:tc>
-          <w:tcPr>
-            <w:tcW w:w="2943" w:type="dxa"/>
-          </w:tcPr>
-          <w:p/>
-        </w:tc>
-      </w:tr>
-      <w:tr>
-        <w:tc>
-          <w:tcPr>
-            <w:tcW w:w="2942" w:type="dxa"/>
-          </w:tcPr>
-          <w:p>
-            <w:r>
-              <w:t>Como</w:t>
-            </w:r>
-          </w:p>
-        </w:tc>
-        <w:tc>
-          <w:tcPr>
-            <w:tcW w:w="2943" w:type="dxa"/>
-          </w:tcPr>
-          <w:p>
-            <w:r>
-              <w:t>Usuario</w:t>
-            </w:r>
-          </w:p>
-        </w:tc>
-      </w:tr>
-      <w:tr>
-        <w:tc>
-          <w:tcPr>
-            <w:tcW w:w="2942" w:type="dxa"/>
-          </w:tcPr>
-          <w:p>
-            <w:r>
-              <w:t>Quiero</w:t>
-            </w:r>
-          </w:p>
-        </w:tc>
-        <w:tc>
-          <w:tcPr>
-            <w:tcW w:w="2943" w:type="dxa"/>
-          </w:tcPr>
-          <w:p>
-            <w:r>
-              <w:t>Importar movimientos desde un archivo .txt</w:t>
-            </w:r>
-          </w:p>
-        </w:tc>
-      </w:tr>
-      <w:tr>
-        <w:tc>
-          <w:tcPr>
-            <w:tcW w:w="2942" w:type="dxa"/>
-          </w:tcPr>
-          <w:p>
-            <w:r>
-              <w:t>Para</w:t>
-            </w:r>
-          </w:p>
-        </w:tc>
-        <w:tc>
-          <w:tcPr>
-            <w:tcW w:w="2943" w:type="dxa"/>
-          </w:tcPr>
-          <w:p>
-            <w:r>
-              <w:t>Que se carguen todos los movimientos (ingresos y egresos) de un determinado mes.</w:t>
-            </w:r>
-          </w:p>
-        </w:tc>
-      </w:tr>
-      <w:tr>
-        <w:tc>
-          <w:tcPr>
-            <w:tcW w:w="2942" w:type="dxa"/>
-          </w:tcPr>
-          <w:p>
-            <w:r>
-              <w:t>Precondición</w:t>
-            </w:r>
-          </w:p>
-        </w:tc>
-        <w:tc>
-          <w:tcPr>
-            <w:tcW w:w="2943" w:type="dxa"/>
-          </w:tcPr>
-          <w:p>
-            <w:r>
-              <w:t xml:space="preserve">El archivo debe tener 3 columnas: Concepto, Observación e Importe. Cada campo debe estar separado por “;” y cada registro por un </w:t>
-            </w:r>
-            <w:r>
-              <w:lastRenderedPageBreak/>
-              <w:t>salto de línea.</w:t>
-            </w:r>
-          </w:p>
-          <w:p>
-            <w:r>
-              <w:t>El Importe negativo será considerado egreso y el positivo ingreso. Importe con valor 0 (cero) serán ignorados.</w:t>
-            </w:r>
-          </w:p>
-        </w:tc>
-      </w:tr>
-    </w:tbl>
-    <w:p/>
-    <w:p/>
-    <w:tbl>
-      <w:tblPr>
-        <w:tblStyle w:val="ac"/>
-        <w:tblW w:w="5880" w:type="dxa"/>
-        <w:tblInd w:w="10" w:type="dxa"/>
-        <w:tblBorders>
-          <w:top w:val="single" w:sz="8" w:space="0" w:color="000000"/>
-          <w:left w:val="single" w:sz="8" w:space="0" w:color="000000"/>
-          <w:bottom w:val="single" w:sz="8" w:space="0" w:color="000000"/>
-          <w:right w:val="single" w:sz="8" w:space="0" w:color="000000"/>
-          <w:insideH w:val="single" w:sz="8" w:space="0" w:color="000000"/>
-          <w:insideV w:val="single" w:sz="8" w:space="0" w:color="000000"/>
-        </w:tblBorders>
-        <w:tblLayout w:type="fixed"/>
-        <w:tblLook w:val="0600" w:firstRow="0" w:lastRow="0" w:firstColumn="0" w:lastColumn="0" w:noHBand="1" w:noVBand="1"/>
-      </w:tblPr>
-      <w:tblGrid>
-        <w:gridCol w:w="2880"/>
-        <w:gridCol w:w="3000"/>
-      </w:tblGrid>
-      <w:tr>
-        <w:tc>
-          <w:tcPr>
-            <w:tcW w:w="2880" w:type="dxa"/>
-            <w:shd w:val="clear" w:color="auto" w:fill="auto"/>
-            <w:tcMar>
-              <w:top w:w="100" w:type="dxa"/>
-              <w:left w:w="100" w:type="dxa"/>
-              <w:bottom w:w="100" w:type="dxa"/>
-              <w:right w:w="100" w:type="dxa"/>
-            </w:tcMar>
-          </w:tcPr>
-          <w:p>
-            <w:pPr>
-              <w:widowControl w:val="0"/>
-              <w:spacing w:after="0" w:line="240" w:lineRule="auto"/>
-            </w:pPr>
-            <w:r>
-              <w:t>Tareas</w:t>
-            </w:r>
-          </w:p>
-        </w:tc>
-        <w:tc>
-          <w:tcPr>
-            <w:tcW w:w="3000" w:type="dxa"/>
-            <w:shd w:val="clear" w:color="auto" w:fill="auto"/>
-            <w:tcMar>
-              <w:top w:w="100" w:type="dxa"/>
-              <w:left w:w="100" w:type="dxa"/>
-              <w:bottom w:w="100" w:type="dxa"/>
-              <w:right w:w="100" w:type="dxa"/>
-            </w:tcMar>
-          </w:tcPr>
-          <w:p>
-            <w:pPr>
-              <w:widowControl w:val="0"/>
-              <w:spacing w:after="0" w:line="240" w:lineRule="auto"/>
-              <w:ind w:right="-21"/>
-            </w:pPr>
-            <w:r>
-              <w:t>Esfuerzo (hs)</w:t>
-            </w:r>
-          </w:p>
-        </w:tc>
-      </w:tr>
-      <w:tr>
-        <w:tc>
-          <w:tcPr>
-            <w:tcW w:w="2880" w:type="dxa"/>
-            <w:shd w:val="clear" w:color="auto" w:fill="auto"/>
-            <w:tcMar>
-              <w:top w:w="100" w:type="dxa"/>
-              <w:left w:w="100" w:type="dxa"/>
-              <w:bottom w:w="100" w:type="dxa"/>
-              <w:right w:w="100" w:type="dxa"/>
-            </w:tcMar>
-          </w:tcPr>
-          <w:p>
-            <w:pPr>
-              <w:widowControl w:val="0"/>
-              <w:spacing w:after="0" w:line="240" w:lineRule="auto"/>
-            </w:pPr>
-            <w:r>
-              <w:t>Validación de formato y extensión.</w:t>
-            </w:r>
-          </w:p>
-        </w:tc>
-        <w:tc>
-          <w:tcPr>
-            <w:tcW w:w="3000" w:type="dxa"/>
-            <w:shd w:val="clear" w:color="auto" w:fill="auto"/>
-            <w:tcMar>
-              <w:top w:w="100" w:type="dxa"/>
-              <w:left w:w="100" w:type="dxa"/>
-              <w:bottom w:w="100" w:type="dxa"/>
-              <w:right w:w="100" w:type="dxa"/>
-            </w:tcMar>
-          </w:tcPr>
-          <w:p>
-            <w:pPr>
-              <w:widowControl w:val="0"/>
-              <w:spacing w:after="0" w:line="240" w:lineRule="auto"/>
-              <w:ind w:right="-21"/>
-            </w:pPr>
-            <w:r>
-              <w:t>6</w:t>
-            </w:r>
-          </w:p>
-        </w:tc>
-      </w:tr>
-      <w:tr>
-        <w:tc>
-          <w:tcPr>
-            <w:tcW w:w="2880" w:type="dxa"/>
-            <w:shd w:val="clear" w:color="auto" w:fill="auto"/>
-            <w:tcMar>
-              <w:top w:w="100" w:type="dxa"/>
-              <w:left w:w="100" w:type="dxa"/>
-              <w:bottom w:w="100" w:type="dxa"/>
-              <w:right w:w="100" w:type="dxa"/>
-            </w:tcMar>
-          </w:tcPr>
-          <w:p>
-            <w:pPr>
-              <w:widowControl w:val="0"/>
-              <w:spacing w:after="0" w:line="240" w:lineRule="auto"/>
-            </w:pPr>
-            <w:r>
-              <w:t>Parsear archivo.</w:t>
-            </w:r>
-          </w:p>
-        </w:tc>
-        <w:tc>
-          <w:tcPr>
-            <w:tcW w:w="3000" w:type="dxa"/>
-            <w:shd w:val="clear" w:color="auto" w:fill="auto"/>
-            <w:tcMar>
-              <w:top w:w="100" w:type="dxa"/>
-              <w:left w:w="100" w:type="dxa"/>
-              <w:bottom w:w="100" w:type="dxa"/>
-              <w:right w:w="100" w:type="dxa"/>
-            </w:tcMar>
-          </w:tcPr>
-          <w:p>
-            <w:pPr>
-              <w:widowControl w:val="0"/>
-              <w:spacing w:after="0" w:line="240" w:lineRule="auto"/>
-              <w:ind w:right="-21"/>
-            </w:pPr>
-            <w:r>
-              <w:t>4</w:t>
-            </w:r>
-          </w:p>
-        </w:tc>
-      </w:tr>
-      <w:tr>
-        <w:tc>
-          <w:tcPr>
-            <w:tcW w:w="2880" w:type="dxa"/>
-            <w:shd w:val="clear" w:color="auto" w:fill="auto"/>
-            <w:tcMar>
-              <w:top w:w="100" w:type="dxa"/>
-              <w:left w:w="100" w:type="dxa"/>
-              <w:bottom w:w="100" w:type="dxa"/>
-              <w:right w:w="100" w:type="dxa"/>
-            </w:tcMar>
-          </w:tcPr>
-          <w:p>
-            <w:pPr>
-              <w:widowControl w:val="0"/>
-              <w:spacing w:after="0" w:line="240" w:lineRule="auto"/>
-            </w:pPr>
-            <w:r>
-              <w:t>Cargar movimientos</w:t>
-            </w:r>
-          </w:p>
-        </w:tc>
-        <w:tc>
-          <w:tcPr>
-            <w:tcW w:w="3000" w:type="dxa"/>
-            <w:shd w:val="clear" w:color="auto" w:fill="auto"/>
-            <w:tcMar>
-              <w:top w:w="100" w:type="dxa"/>
-              <w:left w:w="100" w:type="dxa"/>
-              <w:bottom w:w="100" w:type="dxa"/>
-              <w:right w:w="100" w:type="dxa"/>
-            </w:tcMar>
-          </w:tcPr>
-          <w:p>
-            <w:pPr>
-              <w:widowControl w:val="0"/>
-              <w:spacing w:after="0" w:line="240" w:lineRule="auto"/>
-              <w:ind w:right="-21"/>
-            </w:pPr>
-            <w:r>
-              <w:t>4</w:t>
-            </w:r>
-          </w:p>
-        </w:tc>
-      </w:tr>
-    </w:tbl>
-    <w:p/>
-    <w:tbl>
-      <w:tblPr>
-        <w:tblStyle w:val="ad"/>
-        <w:tblW w:w="5886" w:type="dxa"/>
-        <w:tblInd w:w="0" w:type="dxa"/>
-        <w:tblBorders>
-          <w:top w:val="single" w:sz="4" w:space="0" w:color="000000"/>
-          <w:left w:val="single" w:sz="4" w:space="0" w:color="000000"/>
-          <w:bottom w:val="single" w:sz="4" w:space="0" w:color="000000"/>
-          <w:right w:val="single" w:sz="4" w:space="0" w:color="000000"/>
-          <w:insideH w:val="single" w:sz="4" w:space="0" w:color="000000"/>
-          <w:insideV w:val="single" w:sz="4" w:space="0" w:color="000000"/>
-        </w:tblBorders>
-        <w:tblLayout w:type="fixed"/>
-        <w:tblLook w:val="0400" w:firstRow="0" w:lastRow="0" w:firstColumn="0" w:lastColumn="0" w:noHBand="0" w:noVBand="1"/>
-      </w:tblPr>
-      <w:tblGrid>
-        <w:gridCol w:w="2943"/>
-        <w:gridCol w:w="2943"/>
-      </w:tblGrid>
-      <w:tr>
-        <w:tc>
-          <w:tcPr>
-            <w:tcW w:w="5886" w:type="dxa"/>
-            <w:gridSpan w:val="2"/>
-          </w:tcPr>
-          <w:p>
-            <w:r>
-              <w:t>Criterios de aceptación Importar Movimientos</w:t>
-            </w:r>
-          </w:p>
-        </w:tc>
-      </w:tr>
-      <w:tr>
-        <w:tc>
-          <w:tcPr>
-            <w:tcW w:w="2943" w:type="dxa"/>
-          </w:tcPr>
-          <w:p>
-            <w:r>
-              <w:t>Hacer</w:t>
-            </w:r>
-          </w:p>
-        </w:tc>
-        <w:tc>
-          <w:tcPr>
-            <w:tcW w:w="2943" w:type="dxa"/>
-          </w:tcPr>
-          <w:p>
-            <w:r>
-              <w:t>Importar archivo con extensión diferente a .txt</w:t>
-            </w:r>
-          </w:p>
-        </w:tc>
-      </w:tr>
-      <w:tr>
-        <w:tc>
-          <w:tcPr>
-            <w:tcW w:w="2943" w:type="dxa"/>
-          </w:tcPr>
-          <w:p>
-            <w:r>
-              <w:t>Para</w:t>
-            </w:r>
-          </w:p>
-        </w:tc>
-        <w:tc>
-          <w:tcPr>
-            <w:tcW w:w="2943" w:type="dxa"/>
-          </w:tcPr>
-          <w:p>
-            <w:r>
-              <w:t>El mes Abril</w:t>
-            </w:r>
-          </w:p>
-        </w:tc>
-      </w:tr>
-      <w:tr>
-        <w:tc>
-          <w:tcPr>
-            <w:tcW w:w="2943" w:type="dxa"/>
-          </w:tcPr>
-          <w:p>
-            <w:r>
-              <w:t>Luego</w:t>
-            </w:r>
-          </w:p>
-        </w:tc>
-        <w:tc>
-          <w:tcPr>
-            <w:tcW w:w="2943" w:type="dxa"/>
-          </w:tcPr>
-          <w:p>
-            <w:r>
-              <w:t>Se debe indicar que la extensión del archivo no es válida.</w:t>
-            </w:r>
-          </w:p>
-        </w:tc>
-      </w:tr>
-    </w:tbl>
-    <w:p/>
-    <w:tbl>
-      <w:tblPr>
-        <w:tblStyle w:val="ae"/>
-        <w:tblW w:w="5745" w:type="dxa"/>
-        <w:tblInd w:w="0" w:type="dxa"/>
-        <w:tblBorders>
-          <w:top w:val="single" w:sz="8" w:space="0" w:color="000000"/>
-          <w:left w:val="single" w:sz="8" w:space="0" w:color="000000"/>
-          <w:bottom w:val="single" w:sz="8" w:space="0" w:color="000000"/>
-          <w:right w:val="single" w:sz="8" w:space="0" w:color="000000"/>
-          <w:insideH w:val="single" w:sz="8" w:space="0" w:color="000000"/>
-          <w:insideV w:val="single" w:sz="8" w:space="0" w:color="000000"/>
-        </w:tblBorders>
-        <w:tblLayout w:type="fixed"/>
-        <w:tblLook w:val="0600" w:firstRow="0" w:lastRow="0" w:firstColumn="0" w:lastColumn="0" w:noHBand="1" w:noVBand="1"/>
-      </w:tblPr>
-      <w:tblGrid>
-        <w:gridCol w:w="2910"/>
-        <w:gridCol w:w="2835"/>
-      </w:tblGrid>
-      <w:tr>
-        <w:tc>
-          <w:tcPr>
-            <w:tcW w:w="2910" w:type="dxa"/>
-          </w:tcPr>
-          <w:p>
-            <w:pPr>
-              <w:spacing w:after="0" w:line="240" w:lineRule="auto"/>
-            </w:pPr>
-            <w:r>
-              <w:t>Hacer</w:t>
-            </w:r>
-          </w:p>
-        </w:tc>
-        <w:tc>
-          <w:tcPr>
-            <w:tcW w:w="2835" w:type="dxa"/>
-          </w:tcPr>
-          <w:p>
-            <w:pPr>
-              <w:spacing w:after="0" w:line="240" w:lineRule="auto"/>
-            </w:pPr>
-            <w:r>
-              <w:t>Importar archivo con 2 columnas.</w:t>
-            </w:r>
-          </w:p>
-        </w:tc>
-      </w:tr>
-      <w:tr>
-        <w:tc>
-          <w:tcPr>
-            <w:tcW w:w="2910" w:type="dxa"/>
-          </w:tcPr>
-          <w:p>
-            <w:pPr>
-              <w:spacing w:after="0" w:line="240" w:lineRule="auto"/>
-            </w:pPr>
-            <w:r>
-              <w:t>Para</w:t>
-            </w:r>
-          </w:p>
-        </w:tc>
-        <w:tc>
-          <w:tcPr>
-            <w:tcW w:w="2835" w:type="dxa"/>
-          </w:tcPr>
-          <w:p>
-            <w:pPr>
-              <w:spacing w:after="0" w:line="240" w:lineRule="auto"/>
-            </w:pPr>
-            <w:r>
-              <w:t>El mes Abril</w:t>
-            </w:r>
-          </w:p>
-        </w:tc>
-      </w:tr>
-      <w:tr>
-        <w:tc>
-          <w:tcPr>
-            <w:tcW w:w="2910" w:type="dxa"/>
-          </w:tcPr>
-          <w:p>
-            <w:pPr>
-              <w:spacing w:after="0" w:line="240" w:lineRule="auto"/>
-            </w:pPr>
-            <w:r>
-              <w:t>Luego</w:t>
-            </w:r>
-          </w:p>
-        </w:tc>
-        <w:tc>
-          <w:tcPr>
-            <w:tcW w:w="2835" w:type="dxa"/>
-          </w:tcPr>
-          <w:p>
-            <w:pPr>
-              <w:spacing w:after="0" w:line="240" w:lineRule="auto"/>
-            </w:pPr>
-            <w:r>
-              <w:t>Se debe indicar que el formato de los registros del archivo es inválido.</w:t>
-            </w:r>
-          </w:p>
-        </w:tc>
-      </w:tr>
-    </w:tbl>
-    <w:p/>
-    <w:tbl>
-      <w:tblPr>
-        <w:tblStyle w:val="af"/>
-        <w:tblW w:w="5745" w:type="dxa"/>
-        <w:tblInd w:w="0" w:type="dxa"/>
-        <w:tblBorders>
-          <w:top w:val="single" w:sz="8" w:space="0" w:color="000000"/>
-          <w:left w:val="single" w:sz="8" w:space="0" w:color="000000"/>
-          <w:bottom w:val="single" w:sz="8" w:space="0" w:color="000000"/>
-          <w:right w:val="single" w:sz="8" w:space="0" w:color="000000"/>
-          <w:insideH w:val="single" w:sz="8" w:space="0" w:color="000000"/>
-          <w:insideV w:val="single" w:sz="8" w:space="0" w:color="000000"/>
-        </w:tblBorders>
-        <w:tblLayout w:type="fixed"/>
-        <w:tblLook w:val="0600" w:firstRow="0" w:lastRow="0" w:firstColumn="0" w:lastColumn="0" w:noHBand="1" w:noVBand="1"/>
-      </w:tblPr>
-      <w:tblGrid>
-        <w:gridCol w:w="2910"/>
-        <w:gridCol w:w="2835"/>
-      </w:tblGrid>
-      <w:tr>
-        <w:tc>
-          <w:tcPr>
-            <w:tcW w:w="2910" w:type="dxa"/>
-          </w:tcPr>
-          <w:p>
-            <w:pPr>
-              <w:spacing w:after="0" w:line="240" w:lineRule="auto"/>
-            </w:pPr>
-            <w:r>
-              <w:t>Hacer</w:t>
-            </w:r>
-          </w:p>
-        </w:tc>
-        <w:tc>
-          <w:tcPr>
-            <w:tcW w:w="2835" w:type="dxa"/>
-          </w:tcPr>
-          <w:p>
-            <w:pPr>
-              <w:spacing w:after="0" w:line="240" w:lineRule="auto"/>
-            </w:pPr>
-            <w:r>
-              <w:t>Importar archivo con 4 columnas.</w:t>
-            </w:r>
-          </w:p>
-        </w:tc>
-      </w:tr>
-      <w:tr>
-        <w:tc>
-          <w:tcPr>
-            <w:tcW w:w="2910" w:type="dxa"/>
-          </w:tcPr>
-          <w:p>
-            <w:pPr>
-              <w:spacing w:after="0" w:line="240" w:lineRule="auto"/>
-            </w:pPr>
-            <w:r>
-              <w:t>Para</w:t>
-            </w:r>
-          </w:p>
-        </w:tc>
-        <w:tc>
-          <w:tcPr>
-            <w:tcW w:w="2835" w:type="dxa"/>
-          </w:tcPr>
-          <w:p>
-            <w:pPr>
-              <w:spacing w:after="0" w:line="240" w:lineRule="auto"/>
-            </w:pPr>
-            <w:r>
-              <w:t>El mes Mayo</w:t>
-            </w:r>
-          </w:p>
-        </w:tc>
-      </w:tr>
-      <w:tr>
-        <w:tc>
-          <w:tcPr>
-            <w:tcW w:w="2910" w:type="dxa"/>
-          </w:tcPr>
-          <w:p>
-            <w:pPr>
-              <w:spacing w:after="0" w:line="240" w:lineRule="auto"/>
-            </w:pPr>
-            <w:r>
-              <w:t>Luego</w:t>
-            </w:r>
-          </w:p>
-        </w:tc>
-        <w:tc>
-          <w:tcPr>
-            <w:tcW w:w="2835" w:type="dxa"/>
-          </w:tcPr>
-          <w:p>
-            <w:pPr>
-              <w:spacing w:after="0" w:line="240" w:lineRule="auto"/>
-            </w:pPr>
-            <w:r>
-              <w:t>Se debe indicar que el formato de los registros del archivo es inválido.</w:t>
-            </w:r>
-          </w:p>
-        </w:tc>
-      </w:tr>
-    </w:tbl>
-    <w:p/>
-    <w:tbl>
-      <w:tblPr>
-        <w:tblStyle w:val="af0"/>
-        <w:tblW w:w="5745" w:type="dxa"/>
-        <w:tblInd w:w="0" w:type="dxa"/>
-        <w:tblBorders>
-          <w:top w:val="single" w:sz="8" w:space="0" w:color="000000"/>
-          <w:left w:val="single" w:sz="8" w:space="0" w:color="000000"/>
-          <w:bottom w:val="single" w:sz="8" w:space="0" w:color="000000"/>
-          <w:right w:val="single" w:sz="8" w:space="0" w:color="000000"/>
-          <w:insideH w:val="single" w:sz="8" w:space="0" w:color="000000"/>
-          <w:insideV w:val="single" w:sz="8" w:space="0" w:color="000000"/>
-        </w:tblBorders>
-        <w:tblLayout w:type="fixed"/>
-        <w:tblLook w:val="0600" w:firstRow="0" w:lastRow="0" w:firstColumn="0" w:lastColumn="0" w:noHBand="1" w:noVBand="1"/>
-      </w:tblPr>
-      <w:tblGrid>
-        <w:gridCol w:w="2910"/>
-        <w:gridCol w:w="2835"/>
-      </w:tblGrid>
-      <w:tr>
-        <w:tc>
-          <w:tcPr>
-            <w:tcW w:w="2910" w:type="dxa"/>
-          </w:tcPr>
-          <w:p>
-            <w:pPr>
-              <w:spacing w:after="0" w:line="240" w:lineRule="auto"/>
-            </w:pPr>
-            <w:r>
-              <w:lastRenderedPageBreak/>
-              <w:t>Hacer</w:t>
-            </w:r>
-          </w:p>
-        </w:tc>
-        <w:tc>
-          <w:tcPr>
-            <w:tcW w:w="2835" w:type="dxa"/>
-          </w:tcPr>
-          <w:p>
-            <w:pPr>
-              <w:spacing w:after="0" w:line="240" w:lineRule="auto"/>
-            </w:pPr>
-            <w:r>
-              <w:t>Importar archivo sin registros.</w:t>
-            </w:r>
-          </w:p>
-        </w:tc>
-      </w:tr>
-      <w:tr>
-        <w:tc>
-          <w:tcPr>
-            <w:tcW w:w="2910" w:type="dxa"/>
-          </w:tcPr>
-          <w:p>
-            <w:pPr>
-              <w:spacing w:after="0" w:line="240" w:lineRule="auto"/>
-            </w:pPr>
-            <w:r>
-              <w:t>Para</w:t>
-            </w:r>
-          </w:p>
-        </w:tc>
-        <w:tc>
-          <w:tcPr>
-            <w:tcW w:w="2835" w:type="dxa"/>
-          </w:tcPr>
-          <w:p>
-            <w:pPr>
-              <w:spacing w:after="0" w:line="240" w:lineRule="auto"/>
-            </w:pPr>
-            <w:r>
-              <w:t>El mes Junio</w:t>
-            </w:r>
-          </w:p>
-        </w:tc>
-      </w:tr>
-      <w:tr>
-        <w:tc>
-          <w:tcPr>
-            <w:tcW w:w="2910" w:type="dxa"/>
-          </w:tcPr>
-          <w:p>
-            <w:pPr>
-              <w:spacing w:after="0" w:line="240" w:lineRule="auto"/>
-            </w:pPr>
-            <w:r>
-              <w:t>Luego</w:t>
-            </w:r>
-          </w:p>
-        </w:tc>
-        <w:tc>
-          <w:tcPr>
-            <w:tcW w:w="2835" w:type="dxa"/>
-          </w:tcPr>
-          <w:p>
-            <w:pPr>
-              <w:spacing w:after="0" w:line="240" w:lineRule="auto"/>
-            </w:pPr>
-            <w:r>
-              <w:t>Se debe indicar que el archivo no tiene registros a importar.</w:t>
-            </w:r>
-          </w:p>
-        </w:tc>
-      </w:tr>
-    </w:tbl>
-    <w:p/>
-    <w:tbl>
-      <w:tblPr>
-        <w:tblStyle w:val="af1"/>
-        <w:tblW w:w="5745" w:type="dxa"/>
-        <w:tblInd w:w="0" w:type="dxa"/>
-        <w:tblBorders>
-          <w:top w:val="single" w:sz="8" w:space="0" w:color="000000"/>
-          <w:left w:val="single" w:sz="8" w:space="0" w:color="000000"/>
-          <w:bottom w:val="single" w:sz="8" w:space="0" w:color="000000"/>
-          <w:right w:val="single" w:sz="8" w:space="0" w:color="000000"/>
-          <w:insideH w:val="single" w:sz="8" w:space="0" w:color="000000"/>
-          <w:insideV w:val="single" w:sz="8" w:space="0" w:color="000000"/>
-        </w:tblBorders>
-        <w:tblLayout w:type="fixed"/>
-        <w:tblLook w:val="0600" w:firstRow="0" w:lastRow="0" w:firstColumn="0" w:lastColumn="0" w:noHBand="1" w:noVBand="1"/>
-      </w:tblPr>
-      <w:tblGrid>
-        <w:gridCol w:w="2910"/>
-        <w:gridCol w:w="2835"/>
-      </w:tblGrid>
-      <w:tr>
-        <w:tc>
-          <w:tcPr>
-            <w:tcW w:w="2910" w:type="dxa"/>
-          </w:tcPr>
-          <w:p>
-            <w:pPr>
-              <w:spacing w:after="0" w:line="240" w:lineRule="auto"/>
-            </w:pPr>
-            <w:r>
-              <w:t>Hacer</w:t>
-            </w:r>
-          </w:p>
-        </w:tc>
-        <w:tc>
-          <w:tcPr>
-            <w:tcW w:w="2835" w:type="dxa"/>
-          </w:tcPr>
-          <w:p>
-            <w:pPr>
-              <w:spacing w:after="0" w:line="240" w:lineRule="auto"/>
-            </w:pPr>
-            <w:r>
-              <w:t>Importar archivo con 5 registros y 4 columnas, cada campo separado por “;”. Los 2 primeros registros ingresos, el siguiente con importe 0 (cero) y los 2 restantes egresos.</w:t>
-            </w:r>
-          </w:p>
-        </w:tc>
-      </w:tr>
-      <w:tr>
-        <w:tc>
-          <w:tcPr>
-            <w:tcW w:w="2910" w:type="dxa"/>
-          </w:tcPr>
-          <w:p>
-            <w:pPr>
-              <w:spacing w:after="0" w:line="240" w:lineRule="auto"/>
-            </w:pPr>
-            <w:r>
-              <w:t>Para</w:t>
-            </w:r>
-          </w:p>
-        </w:tc>
-        <w:tc>
-          <w:tcPr>
-            <w:tcW w:w="2835" w:type="dxa"/>
-          </w:tcPr>
-          <w:p>
-            <w:pPr>
-              <w:spacing w:after="0" w:line="240" w:lineRule="auto"/>
-            </w:pPr>
-            <w:r>
-              <w:t>El mes Julio</w:t>
-            </w:r>
-          </w:p>
-        </w:tc>
-      </w:tr>
-      <w:tr>
-        <w:tc>
-          <w:tcPr>
-            <w:tcW w:w="2910" w:type="dxa"/>
-          </w:tcPr>
-          <w:p>
-            <w:pPr>
-              <w:spacing w:after="0" w:line="240" w:lineRule="auto"/>
-            </w:pPr>
-            <w:r>
-              <w:t>Luego</w:t>
-            </w:r>
-          </w:p>
-        </w:tc>
-        <w:tc>
-          <w:tcPr>
-            <w:tcW w:w="2835" w:type="dxa"/>
-          </w:tcPr>
-          <w:p>
-            <w:pPr>
-              <w:spacing w:after="0" w:line="240" w:lineRule="auto"/>
-            </w:pPr>
-            <w:bookmarkStart w:id="0" w:name="_jj6plrox01uy" w:colFirst="0" w:colLast="0"/>
-            <w:bookmarkEnd w:id="0"/>
-            <w:r>
-              <w:t>Se deben agregar los ingresos y egresos al mes Julio e ignorar el registro con importe 0 (cero).</w:t>
-            </w:r>
-          </w:p>
-        </w:tc>
-      </w:tr>
-    </w:tbl>
-    <w:p/>
-    <w:p/>
-    <w:tbl>
-      <w:tblPr>
-        <w:tblStyle w:val="af2"/>
-        <w:tblW w:w="5885" w:type="dxa"/>
-        <w:tblInd w:w="0" w:type="dxa"/>
-        <w:tblBorders>
-          <w:top w:val="single" w:sz="4" w:space="0" w:color="000000"/>
-          <w:left w:val="single" w:sz="4" w:space="0" w:color="000000"/>
-          <w:bottom w:val="single" w:sz="4" w:space="0" w:color="000000"/>
-          <w:right w:val="single" w:sz="4" w:space="0" w:color="000000"/>
-          <w:insideH w:val="single" w:sz="4" w:space="0" w:color="000000"/>
-          <w:insideV w:val="single" w:sz="4" w:space="0" w:color="000000"/>
-        </w:tblBorders>
-        <w:tblLayout w:type="fixed"/>
-        <w:tblLook w:val="0400" w:firstRow="0" w:lastRow="0" w:firstColumn="0" w:lastColumn="0" w:noHBand="0" w:noVBand="1"/>
-      </w:tblPr>
-      <w:tblGrid>
-        <w:gridCol w:w="2942"/>
-        <w:gridCol w:w="2943"/>
-      </w:tblGrid>
-      <w:tr>
-        <w:tc>
-          <w:tcPr>
-            <w:tcW w:w="2942" w:type="dxa"/>
-          </w:tcPr>
-          <w:p>
-            <w:pPr>
-              <w:rPr>
-                <w:b/>
-              </w:rPr>
-            </w:pPr>
-            <w:r>
-              <w:rPr>
-                <w:b/>
-              </w:rPr>
-              <w:t>Cargar Ingreso periódico</w:t>
-            </w:r>
-          </w:p>
-        </w:tc>
-        <w:tc>
-          <w:tcPr>
-            <w:tcW w:w="2943" w:type="dxa"/>
-          </w:tcPr>
-          <w:p/>
-        </w:tc>
-      </w:tr>
-      <w:tr>
-        <w:tc>
-          <w:tcPr>
-            <w:tcW w:w="2942" w:type="dxa"/>
-          </w:tcPr>
-          <w:p>
-            <w:r>
-              <w:t>Como</w:t>
-            </w:r>
-          </w:p>
-        </w:tc>
-        <w:tc>
-          <w:tcPr>
-            <w:tcW w:w="2943" w:type="dxa"/>
-          </w:tcPr>
-          <w:p>
-            <w:r>
-              <w:t>Usuario</w:t>
-            </w:r>
-          </w:p>
-        </w:tc>
-      </w:tr>
-      <w:tr>
-        <w:tc>
-          <w:tcPr>
-            <w:tcW w:w="2942" w:type="dxa"/>
-          </w:tcPr>
-          <w:p>
-            <w:r>
-              <w:t>Quiero</w:t>
-            </w:r>
-          </w:p>
-        </w:tc>
-        <w:tc>
-          <w:tcPr>
-            <w:tcW w:w="2943" w:type="dxa"/>
-          </w:tcPr>
-          <w:p>
-            <w:r>
-              <w:t>Registrar un ingreso periódico por una cantidad determinada de meses.</w:t>
-            </w:r>
-          </w:p>
-        </w:tc>
-      </w:tr>
-      <w:tr>
-        <w:tc>
-          <w:tcPr>
-            <w:tcW w:w="2942" w:type="dxa"/>
-          </w:tcPr>
-          <w:p>
-            <w:r>
-              <w:t>Para</w:t>
-            </w:r>
-          </w:p>
-        </w:tc>
-        <w:tc>
-          <w:tcPr>
-            <w:tcW w:w="2943" w:type="dxa"/>
-          </w:tcPr>
-          <w:p>
-            <w:r>
-              <w:t>Que se cargue el ingreso durante todo el período seleccionado sin necesidad de cargar uno por uno.</w:t>
-            </w:r>
-          </w:p>
-        </w:tc>
-      </w:tr>
-    </w:tbl>
-    <w:p/>
-    <w:p/>
-    <w:tbl>
-      <w:tblPr>
-        <w:tblStyle w:val="af3"/>
-        <w:tblW w:w="5880" w:type="dxa"/>
-        <w:tblInd w:w="10" w:type="dxa"/>
-        <w:tblBorders>
-          <w:top w:val="single" w:sz="8" w:space="0" w:color="000000"/>
-          <w:left w:val="single" w:sz="8" w:space="0" w:color="000000"/>
-          <w:bottom w:val="single" w:sz="8" w:space="0" w:color="000000"/>
-          <w:right w:val="single" w:sz="8" w:space="0" w:color="000000"/>
-          <w:insideH w:val="single" w:sz="8" w:space="0" w:color="000000"/>
-          <w:insideV w:val="single" w:sz="8" w:space="0" w:color="000000"/>
-        </w:tblBorders>
-        <w:tblLayout w:type="fixed"/>
-        <w:tblLook w:val="0600" w:firstRow="0" w:lastRow="0" w:firstColumn="0" w:lastColumn="0" w:noHBand="1" w:noVBand="1"/>
-      </w:tblPr>
-      <w:tblGrid>
-        <w:gridCol w:w="2880"/>
-        <w:gridCol w:w="3000"/>
-      </w:tblGrid>
-      <w:tr>
-        <w:tc>
-          <w:tcPr>
-            <w:tcW w:w="2880" w:type="dxa"/>
-            <w:shd w:val="clear" w:color="auto" w:fill="auto"/>
-            <w:tcMar>
-              <w:top w:w="100" w:type="dxa"/>
-              <w:left w:w="100" w:type="dxa"/>
-              <w:bottom w:w="100" w:type="dxa"/>
-              <w:right w:w="100" w:type="dxa"/>
-            </w:tcMar>
-          </w:tcPr>
-          <w:p>
-            <w:pPr>
-              <w:widowControl w:val="0"/>
-              <w:spacing w:after="0" w:line="240" w:lineRule="auto"/>
-            </w:pPr>
-            <w:r>
-              <w:t>Tareas</w:t>
-            </w:r>
-          </w:p>
-        </w:tc>
-        <w:tc>
-          <w:tcPr>
-            <w:tcW w:w="3000" w:type="dxa"/>
-            <w:shd w:val="clear" w:color="auto" w:fill="auto"/>
-            <w:tcMar>
-              <w:top w:w="100" w:type="dxa"/>
-              <w:left w:w="100" w:type="dxa"/>
-              <w:bottom w:w="100" w:type="dxa"/>
-              <w:right w:w="100" w:type="dxa"/>
-            </w:tcMar>
-          </w:tcPr>
-          <w:p>
-            <w:pPr>
-              <w:widowControl w:val="0"/>
-              <w:spacing w:after="0" w:line="240" w:lineRule="auto"/>
-              <w:ind w:right="-21"/>
-            </w:pPr>
-            <w:r>
-              <w:t>Esfuerzo (hs)</w:t>
-            </w:r>
-          </w:p>
-        </w:tc>
-      </w:tr>
-      <w:tr>
-        <w:tc>
-          <w:tcPr>
-            <w:tcW w:w="2880" w:type="dxa"/>
-            <w:shd w:val="clear" w:color="auto" w:fill="auto"/>
-            <w:tcMar>
-              <w:top w:w="100" w:type="dxa"/>
-              <w:left w:w="100" w:type="dxa"/>
-              <w:bottom w:w="100" w:type="dxa"/>
-              <w:right w:w="100" w:type="dxa"/>
-            </w:tcMar>
-          </w:tcPr>
-          <w:p>
-            <w:pPr>
-              <w:widowControl w:val="0"/>
-              <w:spacing w:after="0" w:line="240" w:lineRule="auto"/>
-            </w:pPr>
-            <w:r>
-              <w:t>generar entidad de ingresos periódicos</w:t>
-            </w:r>
-          </w:p>
-        </w:tc>
-        <w:tc>
-          <w:tcPr>
-            <w:tcW w:w="3000" w:type="dxa"/>
-            <w:shd w:val="clear" w:color="auto" w:fill="auto"/>
-            <w:tcMar>
-              <w:top w:w="100" w:type="dxa"/>
-              <w:left w:w="100" w:type="dxa"/>
-              <w:bottom w:w="100" w:type="dxa"/>
-              <w:right w:w="100" w:type="dxa"/>
-            </w:tcMar>
-          </w:tcPr>
-          <w:p>
-            <w:pPr>
-              <w:widowControl w:val="0"/>
-              <w:spacing w:after="0" w:line="240" w:lineRule="auto"/>
-              <w:ind w:right="-21"/>
-            </w:pPr>
-          </w:p>
-        </w:tc>
-      </w:tr>
-      <w:tr>
-        <w:tc>
-          <w:tcPr>
-            <w:tcW w:w="2880" w:type="dxa"/>
-            <w:shd w:val="clear" w:color="auto" w:fill="auto"/>
-            <w:tcMar>
-              <w:top w:w="100" w:type="dxa"/>
-              <w:left w:w="100" w:type="dxa"/>
-              <w:bottom w:w="100" w:type="dxa"/>
-              <w:right w:w="100" w:type="dxa"/>
-            </w:tcMar>
-          </w:tcPr>
-          <w:p>
-            <w:pPr>
-              <w:widowControl w:val="0"/>
-              <w:spacing w:after="0" w:line="240" w:lineRule="auto"/>
-            </w:pPr>
-            <w:r>
-              <w:t>Cálculos iterativos sobre saldos</w:t>
-            </w:r>
-          </w:p>
-        </w:tc>
-        <w:tc>
-          <w:tcPr>
-            <w:tcW w:w="3000" w:type="dxa"/>
-            <w:shd w:val="clear" w:color="auto" w:fill="auto"/>
-            <w:tcMar>
-              <w:top w:w="100" w:type="dxa"/>
-              <w:left w:w="100" w:type="dxa"/>
-              <w:bottom w:w="100" w:type="dxa"/>
-              <w:right w:w="100" w:type="dxa"/>
-            </w:tcMar>
-          </w:tcPr>
-          <w:p>
-            <w:pPr>
-              <w:widowControl w:val="0"/>
-              <w:spacing w:after="0" w:line="240" w:lineRule="auto"/>
-              <w:ind w:right="-21"/>
-            </w:pPr>
-          </w:p>
-        </w:tc>
-      </w:tr>
-      <w:tr>
-        <w:tc>
-          <w:tcPr>
-            <w:tcW w:w="2880" w:type="dxa"/>
-            <w:shd w:val="clear" w:color="auto" w:fill="auto"/>
-            <w:tcMar>
-              <w:top w:w="100" w:type="dxa"/>
-              <w:left w:w="100" w:type="dxa"/>
-              <w:bottom w:w="100" w:type="dxa"/>
-              <w:right w:w="100" w:type="dxa"/>
-            </w:tcMar>
-          </w:tcPr>
-          <w:p>
-            <w:pPr>
-              <w:widowControl w:val="0"/>
-              <w:spacing w:after="0" w:line="240" w:lineRule="auto"/>
-            </w:pPr>
-            <w:r>
-              <w:lastRenderedPageBreak/>
-              <w:t>validaciones de fechas y montos periódicos</w:t>
-            </w:r>
-          </w:p>
-        </w:tc>
-        <w:tc>
-          <w:tcPr>
-            <w:tcW w:w="3000" w:type="dxa"/>
-            <w:shd w:val="clear" w:color="auto" w:fill="auto"/>
-            <w:tcMar>
-              <w:top w:w="100" w:type="dxa"/>
-              <w:left w:w="100" w:type="dxa"/>
-              <w:bottom w:w="100" w:type="dxa"/>
-              <w:right w:w="100" w:type="dxa"/>
-            </w:tcMar>
-          </w:tcPr>
-          <w:p>
-            <w:pPr>
-              <w:widowControl w:val="0"/>
-              <w:spacing w:after="0" w:line="240" w:lineRule="auto"/>
-              <w:ind w:right="-21"/>
-            </w:pPr>
-          </w:p>
-        </w:tc>
-      </w:tr>
-    </w:tbl>
-    <w:p/>
-    <w:p/>
-    <w:tbl>
-      <w:tblPr>
-        <w:tblStyle w:val="af4"/>
-        <w:tblW w:w="5886" w:type="dxa"/>
-        <w:tblInd w:w="0" w:type="dxa"/>
-        <w:tblBorders>
-          <w:top w:val="single" w:sz="4" w:space="0" w:color="000000"/>
-          <w:left w:val="single" w:sz="4" w:space="0" w:color="000000"/>
-          <w:bottom w:val="single" w:sz="4" w:space="0" w:color="000000"/>
-          <w:right w:val="single" w:sz="4" w:space="0" w:color="000000"/>
-          <w:insideH w:val="single" w:sz="4" w:space="0" w:color="000000"/>
-          <w:insideV w:val="single" w:sz="4" w:space="0" w:color="000000"/>
-        </w:tblBorders>
-        <w:tblLayout w:type="fixed"/>
-        <w:tblLook w:val="0400" w:firstRow="0" w:lastRow="0" w:firstColumn="0" w:lastColumn="0" w:noHBand="0" w:noVBand="1"/>
-      </w:tblPr>
-      <w:tblGrid>
-        <w:gridCol w:w="2943"/>
-        <w:gridCol w:w="2943"/>
-      </w:tblGrid>
-      <w:tr>
-        <w:tc>
-          <w:tcPr>
-            <w:tcW w:w="5886" w:type="dxa"/>
-            <w:gridSpan w:val="2"/>
-          </w:tcPr>
-          <w:p>
-            <w:r>
-              <w:t>Criterios de aceptación Cargar ingreso periódico</w:t>
-            </w:r>
-          </w:p>
-        </w:tc>
-      </w:tr>
-      <w:tr>
-        <w:tc>
-          <w:tcPr>
-            <w:tcW w:w="2943" w:type="dxa"/>
-          </w:tcPr>
-          <w:p>
-            <w:r>
-              <w:t>Hacer</w:t>
-            </w:r>
-          </w:p>
-        </w:tc>
-        <w:tc>
-          <w:tcPr>
-            <w:tcW w:w="2943" w:type="dxa"/>
-          </w:tcPr>
-          <w:p>
-            <w:r>
-              <w:t>Ingreso periódico por 20000 con concepto Sueldo</w:t>
-            </w:r>
-          </w:p>
-        </w:tc>
-      </w:tr>
-      <w:tr>
-        <w:tc>
-          <w:tcPr>
-            <w:tcW w:w="2943" w:type="dxa"/>
-          </w:tcPr>
-          <w:p>
-            <w:r>
-              <w:t>Para</w:t>
-            </w:r>
-          </w:p>
-        </w:tc>
-        <w:tc>
-          <w:tcPr>
-            <w:tcW w:w="2943" w:type="dxa"/>
-          </w:tcPr>
-          <w:p>
-            <w:r>
-              <w:t>Los meses Abril a Julio</w:t>
-            </w:r>
-          </w:p>
-        </w:tc>
-      </w:tr>
-      <w:tr>
-        <w:tc>
-          <w:tcPr>
-            <w:tcW w:w="2943" w:type="dxa"/>
-          </w:tcPr>
-          <w:p>
-            <w:r>
-              <w:t>Luego</w:t>
-            </w:r>
-          </w:p>
-        </w:tc>
-        <w:tc>
-          <w:tcPr>
-            <w:tcW w:w="2943" w:type="dxa"/>
-          </w:tcPr>
-          <w:p>
-            <w:r>
-              <w:t>Se debe agregar el ingreso a los meses Abril, Mayo, Junio y Julio y debe quedar un saldo de 20000 en cada uno de los meses.</w:t>
-            </w:r>
-          </w:p>
-        </w:tc>
-      </w:tr>
-    </w:tbl>
-    <w:p/>
-    <w:p/>
-    <w:tbl>
-      <w:tblPr>
-        <w:tblStyle w:val="af5"/>
-        <w:tblW w:w="5886" w:type="dxa"/>
-        <w:tblInd w:w="0" w:type="dxa"/>
-        <w:tblBorders>
-          <w:top w:val="single" w:sz="4" w:space="0" w:color="000000"/>
-          <w:left w:val="single" w:sz="4" w:space="0" w:color="000000"/>
-          <w:bottom w:val="single" w:sz="4" w:space="0" w:color="000000"/>
-          <w:right w:val="single" w:sz="4" w:space="0" w:color="000000"/>
-          <w:insideH w:val="single" w:sz="4" w:space="0" w:color="000000"/>
-          <w:insideV w:val="single" w:sz="4" w:space="0" w:color="000000"/>
-        </w:tblBorders>
-        <w:tblLayout w:type="fixed"/>
-        <w:tblLook w:val="0400" w:firstRow="0" w:lastRow="0" w:firstColumn="0" w:lastColumn="0" w:noHBand="0" w:noVBand="1"/>
-      </w:tblPr>
-      <w:tblGrid>
-        <w:gridCol w:w="2943"/>
-        <w:gridCol w:w="2943"/>
-      </w:tblGrid>
-      <w:tr>
-        <w:tc>
-          <w:tcPr>
-            <w:tcW w:w="2943" w:type="dxa"/>
-          </w:tcPr>
-          <w:p>
-            <w:r>
-              <w:t>Hacer</w:t>
-            </w:r>
-          </w:p>
-        </w:tc>
-        <w:tc>
-          <w:tcPr>
-            <w:tcW w:w="2943" w:type="dxa"/>
-          </w:tcPr>
-          <w:p>
-            <w:r>
-              <w:t>Ingreso periódico por -20000 con concepto Sueldo</w:t>
-            </w:r>
-          </w:p>
-        </w:tc>
-      </w:tr>
-      <w:tr>
-        <w:tc>
-          <w:tcPr>
-            <w:tcW w:w="2943" w:type="dxa"/>
-          </w:tcPr>
-          <w:p>
-            <w:r>
-              <w:t>Para</w:t>
-            </w:r>
-          </w:p>
-        </w:tc>
-        <w:tc>
-          <w:tcPr>
-            <w:tcW w:w="2943" w:type="dxa"/>
-          </w:tcPr>
-          <w:p>
-            <w:r>
-              <w:t>Los meses Abril a Julio</w:t>
-            </w:r>
-          </w:p>
-        </w:tc>
-      </w:tr>
-      <w:tr>
-        <w:tc>
-          <w:tcPr>
-            <w:tcW w:w="2943" w:type="dxa"/>
-          </w:tcPr>
-          <w:p>
-            <w:r>
-              <w:t>Luego</w:t>
-            </w:r>
-          </w:p>
-        </w:tc>
-        <w:tc>
-          <w:tcPr>
-            <w:tcW w:w="2943" w:type="dxa"/>
-          </w:tcPr>
-          <w:p>
-            <w:r>
-              <w:t>Se debe indicar que el ingreso tiene que tener un valor positivo.</w:t>
-            </w:r>
-          </w:p>
-        </w:tc>
-      </w:tr>
-    </w:tbl>
-    <w:p/>
-    <w:p/>
-    <w:tbl>
-      <w:tblPr>
-        <w:tblStyle w:val="af6"/>
-        <w:tblW w:w="5886" w:type="dxa"/>
-        <w:tblInd w:w="0" w:type="dxa"/>
-        <w:tblBorders>
-          <w:top w:val="single" w:sz="4" w:space="0" w:color="000000"/>
-          <w:left w:val="single" w:sz="4" w:space="0" w:color="000000"/>
-          <w:bottom w:val="single" w:sz="4" w:space="0" w:color="000000"/>
-          <w:right w:val="single" w:sz="4" w:space="0" w:color="000000"/>
-          <w:insideH w:val="single" w:sz="4" w:space="0" w:color="000000"/>
-          <w:insideV w:val="single" w:sz="4" w:space="0" w:color="000000"/>
-        </w:tblBorders>
-        <w:tblLayout w:type="fixed"/>
-        <w:tblLook w:val="0400" w:firstRow="0" w:lastRow="0" w:firstColumn="0" w:lastColumn="0" w:noHBand="0" w:noVBand="1"/>
-      </w:tblPr>
-      <w:tblGrid>
-        <w:gridCol w:w="2943"/>
-        <w:gridCol w:w="2943"/>
-      </w:tblGrid>
-      <w:tr>
-        <w:tc>
-          <w:tcPr>
-            <w:tcW w:w="2943" w:type="dxa"/>
-          </w:tcPr>
-          <w:p>
-            <w:r>
-              <w:t>Hacer</w:t>
-            </w:r>
-          </w:p>
-        </w:tc>
-        <w:tc>
-          <w:tcPr>
-            <w:tcW w:w="2943" w:type="dxa"/>
-          </w:tcPr>
-          <w:p>
-            <w:r>
-              <w:t>Ingreso periódico por 23000 con concepto Sueldo</w:t>
-            </w:r>
-          </w:p>
-        </w:tc>
-      </w:tr>
-      <w:tr>
-        <w:tc>
-          <w:tcPr>
-            <w:tcW w:w="2943" w:type="dxa"/>
-          </w:tcPr>
-          <w:p>
-            <w:r>
-              <w:t>Para</w:t>
-            </w:r>
-          </w:p>
-        </w:tc>
-        <w:tc>
-          <w:tcPr>
-            <w:tcW w:w="2943" w:type="dxa"/>
-          </w:tcPr>
-          <w:p>
-            <w:r>
-              <w:t>Los meses Agosto 2018 a Febrero 2019</w:t>
-            </w:r>
-          </w:p>
-        </w:tc>
-      </w:tr>
-      <w:tr>
-        <w:tc>
-          <w:tcPr>
-            <w:tcW w:w="2943" w:type="dxa"/>
-          </w:tcPr>
-          <w:p>
-            <w:r>
-              <w:t>Luego</w:t>
-            </w:r>
-          </w:p>
-        </w:tc>
-        <w:tc>
-          <w:tcPr>
-            <w:tcW w:w="2943" w:type="dxa"/>
-          </w:tcPr>
-          <w:p>
-            <w:r>
-              <w:t>Se debe agregar el ingreso a los meses Agosto, Septiembre, Octubre, Noviembre, Diciembre, Enero y Febrero y debe quedar un saldo de 23000 en cada uno de los meses.</w:t>
-            </w:r>
-          </w:p>
-        </w:tc>
-      </w:tr>
-    </w:tbl>
-    <w:p/>
-    <w:p/>
-    <w:tbl>
-      <w:tblPr>
-        <w:tblStyle w:val="af7"/>
-        <w:tblW w:w="5886" w:type="dxa"/>
-        <w:tblInd w:w="0" w:type="dxa"/>
-        <w:tblBorders>
-          <w:top w:val="single" w:sz="4" w:space="0" w:color="000000"/>
-          <w:left w:val="single" w:sz="4" w:space="0" w:color="000000"/>
-          <w:bottom w:val="single" w:sz="4" w:space="0" w:color="000000"/>
-          <w:right w:val="single" w:sz="4" w:space="0" w:color="000000"/>
-          <w:insideH w:val="single" w:sz="4" w:space="0" w:color="000000"/>
-          <w:insideV w:val="single" w:sz="4" w:space="0" w:color="000000"/>
-        </w:tblBorders>
-        <w:tblLayout w:type="fixed"/>
-        <w:tblLook w:val="0400" w:firstRow="0" w:lastRow="0" w:firstColumn="0" w:lastColumn="0" w:noHBand="0" w:noVBand="1"/>
-      </w:tblPr>
-      <w:tblGrid>
-        <w:gridCol w:w="2943"/>
-        <w:gridCol w:w="2943"/>
-      </w:tblGrid>
-      <w:tr>
-        <w:tc>
-          <w:tcPr>
-            <w:tcW w:w="2943" w:type="dxa"/>
-          </w:tcPr>
-          <w:p>
-            <w:r>
-              <w:t>Hacer</w:t>
-            </w:r>
-          </w:p>
-        </w:tc>
-        <w:tc>
-          <w:tcPr>
-            <w:tcW w:w="2943" w:type="dxa"/>
-          </w:tcPr>
-          <w:p>
-            <w:r>
-              <w:t>Ingreso periódico por 20000 con concepto Sueldo</w:t>
-            </w:r>
-          </w:p>
-        </w:tc>
-      </w:tr>
-      <w:tr>
-        <w:tc>
-          <w:tcPr>
-            <w:tcW w:w="2943" w:type="dxa"/>
-          </w:tcPr>
-          <w:p>
-            <w:r>
-              <w:t>Para</w:t>
-            </w:r>
-          </w:p>
-        </w:tc>
-        <w:tc>
-          <w:tcPr>
-            <w:tcW w:w="2943" w:type="dxa"/>
-          </w:tcPr>
-          <w:p>
-            <w:r>
-              <w:t>El mes de Mayo</w:t>
-            </w:r>
-          </w:p>
-        </w:tc>
-      </w:tr>
-      <w:tr>
-        <w:tc>
-          <w:tcPr>
-            <w:tcW w:w="2943" w:type="dxa"/>
-          </w:tcPr>
-          <w:p>
-            <w:r>
-              <w:t>Luego</w:t>
-            </w:r>
-          </w:p>
-        </w:tc>
-        <w:tc>
-          <w:tcPr>
-            <w:tcW w:w="2943" w:type="dxa"/>
-          </w:tcPr>
-          <w:p>
-            <w:bookmarkStart w:id="1" w:name="_gjdgxs" w:colFirst="0" w:colLast="0"/>
-            <w:bookmarkEnd w:id="1"/>
-            <w:r>
-              <w:t xml:space="preserve">Se debe agregar el ingreso a al mes de Mayo y debe quedar </w:t>
-            </w:r>
-            <w:r>
-              <w:lastRenderedPageBreak/>
-              <w:t>un saldo de 20000 en dicho mes.</w:t>
-            </w:r>
-          </w:p>
-        </w:tc>
-      </w:tr>
-    </w:tbl>
     <w:p/>
     <w:p/>
     <w:tbl>
@@ -3388,7 +1165,15 @@
               <w:ind w:right="-21"/>
             </w:pPr>
             <w:r>
-              <w:t>Esfuerzo (hs)</w:t>
+              <w:t>Esfuerzo (</w:t>
+            </w:r>
+            <w:proofErr w:type="spellStart"/>
+            <w:r>
+              <w:t>hs</w:t>
+            </w:r>
+            <w:proofErr w:type="spellEnd"/>
+            <w:r>
+              <w:t>)</w:t>
             </w:r>
           </w:p>
         </w:tc>
@@ -3695,7 +1480,15 @@
               <w:ind w:right="-21"/>
             </w:pPr>
             <w:r>
-              <w:t>Esfuerzo (hs)</w:t>
+              <w:t>Esfuerzo (</w:t>
+            </w:r>
+            <w:proofErr w:type="spellStart"/>
+            <w:r>
+              <w:t>hs</w:t>
+            </w:r>
+            <w:proofErr w:type="spellEnd"/>
+            <w:r>
+              <w:t>)</w:t>
             </w:r>
           </w:p>
         </w:tc>
@@ -3760,6 +1553,7 @@
               <w:spacing w:after="0" w:line="240" w:lineRule="auto"/>
             </w:pPr>
             <w:r>
+              <w:lastRenderedPageBreak/>
               <w:t>validaciones de fechas</w:t>
             </w:r>
           </w:p>
@@ -4075,7 +1869,15 @@
               <w:ind w:right="-21"/>
             </w:pPr>
             <w:r>
-              <w:t>Esfuerzo (hs)</w:t>
+              <w:t>Esfuerzo (</w:t>
+            </w:r>
+            <w:proofErr w:type="spellStart"/>
+            <w:r>
+              <w:t>hs</w:t>
+            </w:r>
+            <w:proofErr w:type="spellEnd"/>
+            <w:r>
+              <w:t>)</w:t>
             </w:r>
           </w:p>
         </w:tc>
@@ -4323,7 +2125,15 @@
           </w:tcPr>
           <w:p>
             <w:r>
-              <w:t>Luego de logueado en la aplicación</w:t>
+              <w:t xml:space="preserve">Luego de </w:t>
+            </w:r>
+            <w:proofErr w:type="spellStart"/>
+            <w:r>
+              <w:t>logueado</w:t>
+            </w:r>
+            <w:proofErr w:type="spellEnd"/>
+            <w:r>
+              <w:t xml:space="preserve"> en la aplicación</w:t>
             </w:r>
           </w:p>
           <w:p/>
@@ -4336,6 +2146,7 @@
           </w:tcPr>
           <w:p>
             <w:r>
+              <w:lastRenderedPageBreak/>
               <w:t>Luego</w:t>
             </w:r>
           </w:p>
@@ -4382,11 +2193,7 @@
           </w:tcPr>
           <w:p>
             <w:r>
-              <w:t xml:space="preserve">Verificar que la suma de la </w:t>
-            </w:r>
-            <w:r>
-              <w:lastRenderedPageBreak/>
-              <w:t>lista sea de $10.000</w:t>
+              <w:t>Verificar que la suma de la lista sea de $10.000</w:t>
             </w:r>
           </w:p>
         </w:tc>
@@ -4507,7 +2314,23 @@
           </w:tcPr>
           <w:p>
             <w:r>
-              <w:t>Visualizar en pdf o excel los movimientos anteriores</w:t>
+              <w:t xml:space="preserve">Visualizar en </w:t>
+            </w:r>
+            <w:proofErr w:type="spellStart"/>
+            <w:r>
+              <w:t>pdf</w:t>
+            </w:r>
+            <w:proofErr w:type="spellEnd"/>
+            <w:r>
+              <w:t xml:space="preserve"> o </w:t>
+            </w:r>
+            <w:proofErr w:type="spellStart"/>
+            <w:r>
+              <w:t>excel</w:t>
+            </w:r>
+            <w:proofErr w:type="spellEnd"/>
+            <w:r>
+              <w:t xml:space="preserve"> los movimientos anteriores</w:t>
             </w:r>
           </w:p>
         </w:tc>
@@ -4597,7 +2420,15 @@
               <w:ind w:right="-21"/>
             </w:pPr>
             <w:r>
-              <w:t>Esfuerzo (hs)</w:t>
+              <w:t>Esfuerzo (</w:t>
+            </w:r>
+            <w:proofErr w:type="spellStart"/>
+            <w:r>
+              <w:t>hs</w:t>
+            </w:r>
+            <w:proofErr w:type="spellEnd"/>
+            <w:r>
+              <w:t>)</w:t>
             </w:r>
           </w:p>
         </w:tc>
@@ -4844,7 +2675,15 @@
           </w:tcPr>
           <w:p>
             <w:r>
-              <w:t>Luego de logueado en la aplicación</w:t>
+              <w:t xml:space="preserve">Luego de </w:t>
+            </w:r>
+            <w:proofErr w:type="spellStart"/>
+            <w:r>
+              <w:t>logueado</w:t>
+            </w:r>
+            <w:proofErr w:type="spellEnd"/>
+            <w:r>
+              <w:t xml:space="preserve"> en la aplicación</w:t>
             </w:r>
           </w:p>
           <w:p/>
@@ -4885,7 +2724,27 @@
           </w:tcPr>
           <w:p>
             <w:r>
-              <w:t>Verificar creación de archivo “Descarga-yyyy-MM-dd” con fecha actual en ubicación seleccionada anteriormente</w:t>
+              <w:t>Verificar creación de archivo “Descarga-</w:t>
+            </w:r>
+            <w:proofErr w:type="spellStart"/>
+            <w:r>
+              <w:t>yyyy</w:t>
+            </w:r>
+            <w:proofErr w:type="spellEnd"/>
+            <w:r>
+              <w:t>-MM-</w:t>
+            </w:r>
+            <w:proofErr w:type="spellStart"/>
+            <w:r>
+              <w:t>dd</w:t>
+            </w:r>
+            <w:proofErr w:type="spellEnd"/>
+            <w:r>
+              <w:t xml:space="preserve">” con fecha actual en ubicación </w:t>
+            </w:r>
+            <w:r>
+              <w:lastRenderedPageBreak/>
+              <w:t>seleccionada anteriormente</w:t>
             </w:r>
           </w:p>
         </w:tc>
@@ -4921,11 +2780,7 @@
           </w:tcPr>
           <w:p>
             <w:r>
-              <w:t xml:space="preserve">Criterios de aceptación Exportar historial de movimientos </w:t>
-            </w:r>
-            <w:r>
-              <w:lastRenderedPageBreak/>
-              <w:t>(caso error descarga)</w:t>
+              <w:t>Criterios de aceptación Exportar historial de movimientos (caso error descarga)</w:t>
             </w:r>
           </w:p>
         </w:tc>
@@ -4937,7 +2792,6 @@
           </w:tcPr>
           <w:p>
             <w:r>
-              <w:lastRenderedPageBreak/>
               <w:t>Hacer</w:t>
             </w:r>
           </w:p>
@@ -4970,7 +2824,15 @@
           </w:tcPr>
           <w:p>
             <w:r>
-              <w:t>Luego de logueado en la aplicación</w:t>
+              <w:t xml:space="preserve">Luego de </w:t>
+            </w:r>
+            <w:proofErr w:type="spellStart"/>
+            <w:r>
+              <w:t>logueado</w:t>
+            </w:r>
+            <w:proofErr w:type="spellEnd"/>
+            <w:r>
+              <w:t xml:space="preserve"> en la aplicación</w:t>
             </w:r>
           </w:p>
           <w:p/>
@@ -5079,8 +2941,30 @@
               <w:rPr>
                 <w:b/>
               </w:rPr>
-              <w:t>Envío automático de historial de movimientos a google drive a modo de backup</w:t>
-            </w:r>
+              <w:t xml:space="preserve">Envío automático de historial de movimientos a </w:t>
+            </w:r>
+            <w:proofErr w:type="spellStart"/>
+            <w:r>
+              <w:rPr>
+                <w:b/>
+              </w:rPr>
+              <w:t>google</w:t>
+            </w:r>
+            <w:proofErr w:type="spellEnd"/>
+            <w:r>
+              <w:rPr>
+                <w:b/>
+              </w:rPr>
+              <w:t xml:space="preserve"> drive a modo de </w:t>
+            </w:r>
+            <w:proofErr w:type="spellStart"/>
+            <w:r>
+              <w:rPr>
+                <w:b/>
+              </w:rPr>
+              <w:t>backup</w:t>
+            </w:r>
+            <w:proofErr w:type="spellEnd"/>
           </w:p>
         </w:tc>
         <w:tc>
@@ -5219,7 +3103,15 @@
               <w:ind w:right="-21"/>
             </w:pPr>
             <w:r>
-              <w:t>Esfuerzo (hs)</w:t>
+              <w:t>Esfuerzo (</w:t>
+            </w:r>
+            <w:proofErr w:type="spellStart"/>
+            <w:r>
+              <w:t>hs</w:t>
+            </w:r>
+            <w:proofErr w:type="spellEnd"/>
+            <w:r>
+              <w:t>)</w:t>
             </w:r>
           </w:p>
         </w:tc>
@@ -5368,7 +3260,15 @@
               <w:spacing w:after="0" w:line="240" w:lineRule="auto"/>
             </w:pPr>
             <w:r>
-              <w:t>Generar proceso para carga de archivo en google drive</w:t>
+              <w:t xml:space="preserve">Generar proceso para carga de archivo en </w:t>
+            </w:r>
+            <w:proofErr w:type="spellStart"/>
+            <w:r>
+              <w:t>google</w:t>
+            </w:r>
+            <w:proofErr w:type="spellEnd"/>
+            <w:r>
+              <w:t xml:space="preserve"> drive</w:t>
             </w:r>
           </w:p>
         </w:tc>
@@ -5423,7 +3323,15 @@
           </w:tcPr>
           <w:p>
             <w:r>
-              <w:t>Criterios de aceptación Envío automático google drive (caso ok)</w:t>
+              <w:t xml:space="preserve">Criterios de aceptación Envío automático </w:t>
+            </w:r>
+            <w:proofErr w:type="spellStart"/>
+            <w:r>
+              <w:t>google</w:t>
+            </w:r>
+            <w:proofErr w:type="spellEnd"/>
+            <w:r>
+              <w:t xml:space="preserve"> drive (caso ok)</w:t>
             </w:r>
           </w:p>
         </w:tc>
@@ -5435,7 +3343,6 @@
           </w:tcPr>
           <w:p>
             <w:r>
-              <w:lastRenderedPageBreak/>
               <w:t>Hacer</w:t>
             </w:r>
           </w:p>
@@ -5468,7 +3375,15 @@
           </w:tcPr>
           <w:p>
             <w:r>
-              <w:t>Luego de logueado en la aplicación</w:t>
+              <w:t xml:space="preserve">Luego de </w:t>
+            </w:r>
+            <w:proofErr w:type="spellStart"/>
+            <w:r>
+              <w:t>logueado</w:t>
+            </w:r>
+            <w:proofErr w:type="spellEnd"/>
+            <w:r>
+              <w:t xml:space="preserve"> en la aplicación</w:t>
             </w:r>
           </w:p>
           <w:p/>
@@ -5509,7 +3424,15 @@
           </w:tcPr>
           <w:p>
             <w:r>
-              <w:t>Verificar creación de archivo .txt  en disco local</w:t>
+              <w:t>Verificar creación de archivo .</w:t>
+            </w:r>
+            <w:proofErr w:type="spellStart"/>
+            <w:r>
+              <w:t>txt</w:t>
+            </w:r>
+            <w:proofErr w:type="spellEnd"/>
+            <w:r>
+              <w:t xml:space="preserve">  en disco local</w:t>
             </w:r>
           </w:p>
         </w:tc>
@@ -5563,7 +3486,23 @@
           </w:tcPr>
           <w:p>
             <w:r>
-              <w:t>Criterios de aceptación Envío automático google drive (caso error reintentable envío)</w:t>
+              <w:t xml:space="preserve">Criterios de aceptación Envío automático </w:t>
+            </w:r>
+            <w:proofErr w:type="spellStart"/>
+            <w:r>
+              <w:t>google</w:t>
+            </w:r>
+            <w:proofErr w:type="spellEnd"/>
+            <w:r>
+              <w:t xml:space="preserve"> drive (caso error </w:t>
+            </w:r>
+            <w:proofErr w:type="spellStart"/>
+            <w:r>
+              <w:t>reintentable</w:t>
+            </w:r>
+            <w:proofErr w:type="spellEnd"/>
+            <w:r>
+              <w:t xml:space="preserve"> envío)</w:t>
             </w:r>
           </w:p>
         </w:tc>
@@ -5607,7 +3546,15 @@
           </w:tcPr>
           <w:p>
             <w:r>
-              <w:t>Luego de logueado en la aplicación</w:t>
+              <w:t xml:space="preserve">Luego de </w:t>
+            </w:r>
+            <w:proofErr w:type="spellStart"/>
+            <w:r>
+              <w:t>logueado</w:t>
+            </w:r>
+            <w:proofErr w:type="spellEnd"/>
+            <w:r>
+              <w:t xml:space="preserve"> en la aplicación</w:t>
             </w:r>
           </w:p>
           <w:p/>
@@ -5648,7 +3595,15 @@
           </w:tcPr>
           <w:p>
             <w:r>
-              <w:t>Verificar creación de archivo .txt en disco local</w:t>
+              <w:t>Verificar creación de archivo .</w:t>
+            </w:r>
+            <w:proofErr w:type="spellStart"/>
+            <w:r>
+              <w:t>txt</w:t>
+            </w:r>
+            <w:proofErr w:type="spellEnd"/>
+            <w:r>
+              <w:t xml:space="preserve"> en disco local</w:t>
             </w:r>
           </w:p>
         </w:tc>
@@ -5738,7 +3693,15 @@
           </w:tcPr>
           <w:p>
             <w:r>
-              <w:t>Criterios de aceptación Envío automático google drive (caso error envío)</w:t>
+              <w:t xml:space="preserve">Criterios de aceptación Envío automático </w:t>
+            </w:r>
+            <w:proofErr w:type="spellStart"/>
+            <w:r>
+              <w:t>google</w:t>
+            </w:r>
+            <w:proofErr w:type="spellEnd"/>
+            <w:r>
+              <w:t xml:space="preserve"> drive (caso error envío)</w:t>
             </w:r>
           </w:p>
         </w:tc>
@@ -5782,7 +3745,15 @@
           </w:tcPr>
           <w:p>
             <w:r>
-              <w:t>Luego de logueado en la aplicación</w:t>
+              <w:t xml:space="preserve">Luego de </w:t>
+            </w:r>
+            <w:proofErr w:type="spellStart"/>
+            <w:r>
+              <w:t>logueado</w:t>
+            </w:r>
+            <w:proofErr w:type="spellEnd"/>
+            <w:r>
+              <w:t xml:space="preserve"> en la aplicación</w:t>
             </w:r>
           </w:p>
           <w:p/>
@@ -5795,6 +3766,7 @@
           </w:tcPr>
           <w:p>
             <w:r>
+              <w:lastRenderedPageBreak/>
               <w:t>Luego</w:t>
             </w:r>
           </w:p>
@@ -5823,7 +3795,15 @@
           </w:tcPr>
           <w:p>
             <w:r>
-              <w:t>Verificar creación de archivo  .txt en disco local</w:t>
+              <w:t>Verificar creación de archivo  .</w:t>
+            </w:r>
+            <w:proofErr w:type="spellStart"/>
+            <w:r>
+              <w:t>txt</w:t>
+            </w:r>
+            <w:proofErr w:type="spellEnd"/>
+            <w:r>
+              <w:t xml:space="preserve"> en disco local</w:t>
             </w:r>
           </w:p>
         </w:tc>
@@ -5871,25 +3851,7 @@
           <w:u w:val="single"/>
         </w:rPr>
         <w:lastRenderedPageBreak/>
-        <w:t>HU</w:t>
-      </w:r>
-      <w:r>
-        <w:rPr>
-          <w:b/>
-          <w:sz w:val="24"/>
-          <w:szCs w:val="24"/>
-          <w:u w:val="single"/>
-        </w:rPr>
-        <w:t>1</w:t>
-      </w:r>
-      <w:r>
-        <w:rPr>
-          <w:b/>
-          <w:sz w:val="24"/>
-          <w:szCs w:val="24"/>
-          <w:u w:val="single"/>
-        </w:rPr>
-        <w:t>:</w:t>
+        <w:t>HU1:</w:t>
       </w:r>
       <w:r>
         <w:rPr>
@@ -6112,8 +4074,6 @@
         </w:rPr>
         <w:t>2</w:t>
       </w:r>
-      <w:bookmarkStart w:id="2" w:name="_GoBack"/>
-      <w:bookmarkEnd w:id="2"/>
       <w:r>
         <w:rPr>
           <w:b/>
@@ -6164,7 +4124,15 @@
         <w:t xml:space="preserve">Quiero </w:t>
       </w:r>
       <w:r>
-        <w:t xml:space="preserve">Generar un archivo .txt con los movimientos (Concepto, Observación e Importe) realizados en un determinado rango de fechas </w:t>
+        <w:t>Generar un archivo .</w:t>
+      </w:r>
+      <w:proofErr w:type="spellStart"/>
+      <w:r>
+        <w:t>txt</w:t>
+      </w:r>
+      <w:proofErr w:type="spellEnd"/>
+      <w:r>
+        <w:t xml:space="preserve"> con los movimientos (Concepto, Observación e Importe) realizados en un determinado rango de fechas </w:t>
       </w:r>
       <w:r>
         <w:rPr>
@@ -6173,7 +4141,15 @@
         <w:t xml:space="preserve">Para </w:t>
       </w:r>
       <w:r>
-        <w:t>tener un backup de los movimientos.</w:t>
+        <w:t xml:space="preserve">tener un </w:t>
+      </w:r>
+      <w:proofErr w:type="spellStart"/>
+      <w:r>
+        <w:t>backup</w:t>
+      </w:r>
+      <w:proofErr w:type="spellEnd"/>
+      <w:r>
+        <w:t xml:space="preserve"> de los movimientos.</w:t>
       </w:r>
     </w:p>
     <w:p>
@@ -6296,7 +4272,15 @@
         <w:jc w:val="both"/>
       </w:pPr>
       <w:r>
-        <w:t>Generar archivo .txt → 2hs.</w:t>
+        <w:t>Generar archivo .</w:t>
+      </w:r>
+      <w:proofErr w:type="spellStart"/>
+      <w:r>
+        <w:t>txt</w:t>
+      </w:r>
+      <w:proofErr w:type="spellEnd"/>
+      <w:r>
+        <w:t xml:space="preserve"> → 2hs.</w:t>
       </w:r>
     </w:p>
     <w:p>
@@ -6339,6 +4323,997 @@
           <w:b/>
         </w:rPr>
       </w:pPr>
+    </w:p>
+    <w:p>
+      <w:pPr>
+        <w:rPr>
+          <w:b/>
+          <w:sz w:val="24"/>
+          <w:szCs w:val="24"/>
+          <w:u w:val="single"/>
+        </w:rPr>
+      </w:pPr>
+      <w:r>
+        <w:rPr>
+          <w:b/>
+          <w:sz w:val="24"/>
+          <w:szCs w:val="24"/>
+          <w:u w:val="single"/>
+        </w:rPr>
+        <w:lastRenderedPageBreak/>
+        <w:t>HU</w:t>
+      </w:r>
+      <w:r>
+        <w:rPr>
+          <w:b/>
+          <w:sz w:val="24"/>
+          <w:szCs w:val="24"/>
+          <w:u w:val="single"/>
+        </w:rPr>
+        <w:t>3</w:t>
+      </w:r>
+      <w:r>
+        <w:rPr>
+          <w:b/>
+          <w:sz w:val="24"/>
+          <w:szCs w:val="24"/>
+          <w:u w:val="single"/>
+        </w:rPr>
+        <w:t>:</w:t>
+      </w:r>
+      <w:r>
+        <w:rPr>
+          <w:sz w:val="24"/>
+          <w:szCs w:val="24"/>
+          <w:u w:val="single"/>
+        </w:rPr>
+        <w:t xml:space="preserve"> </w:t>
+      </w:r>
+      <w:r>
+        <w:rPr>
+          <w:b/>
+          <w:sz w:val="24"/>
+          <w:szCs w:val="24"/>
+          <w:u w:val="single"/>
+        </w:rPr>
+        <w:t>Importar Movimientos</w:t>
+      </w:r>
+    </w:p>
+    <w:p>
+      <w:pPr>
+        <w:jc w:val="both"/>
+      </w:pPr>
+      <w:r>
+        <w:rPr>
+          <w:b/>
+        </w:rPr>
+        <w:t xml:space="preserve">Como </w:t>
+      </w:r>
+      <w:r>
+        <w:t xml:space="preserve">contador doméstico </w:t>
+      </w:r>
+      <w:r>
+        <w:rPr>
+          <w:b/>
+        </w:rPr>
+        <w:t xml:space="preserve">Quiero </w:t>
+      </w:r>
+      <w:r>
+        <w:t>Importar movimientos (Ingresos y Egresos)</w:t>
+      </w:r>
+      <w:r>
+        <w:t xml:space="preserve"> </w:t>
+      </w:r>
+      <w:r>
+        <w:t>desde un</w:t>
+      </w:r>
+      <w:r>
+        <w:t xml:space="preserve"> archivo .</w:t>
+      </w:r>
+      <w:proofErr w:type="spellStart"/>
+      <w:r>
+        <w:t>txt</w:t>
+      </w:r>
+      <w:proofErr w:type="spellEnd"/>
+      <w:r>
+        <w:t xml:space="preserve"> </w:t>
+      </w:r>
+      <w:r>
+        <w:rPr>
+          <w:b/>
+        </w:rPr>
+        <w:t xml:space="preserve">Para </w:t>
+      </w:r>
+      <w:r>
+        <w:t>Que se carguen todos los movimientos (ingresos y</w:t>
+      </w:r>
+      <w:r>
+        <w:t xml:space="preserve"> egresos) de un determinado mes</w:t>
+      </w:r>
+      <w:r>
+        <w:t>.</w:t>
+      </w:r>
+    </w:p>
+    <w:p>
+      <w:r>
+        <w:rPr>
+          <w:b/>
+        </w:rPr>
+        <w:t>Precondición</w:t>
+      </w:r>
+      <w:r>
+        <w:rPr>
+          <w:b/>
+        </w:rPr>
+        <w:t>:</w:t>
+      </w:r>
+      <w:r>
+        <w:t xml:space="preserve"> </w:t>
+      </w:r>
+      <w:r>
+        <w:t>El archivo debe tener 3 columnas: Concepto, Observación e Importe. Cada campo debe estar separado por “;” y cada registro por un salto de línea.</w:t>
+      </w:r>
+      <w:r>
+        <w:t xml:space="preserve"> </w:t>
+      </w:r>
+      <w:r>
+        <w:t>El Importe negativo será considerado egreso y el positivo ingreso. Importe con valor 0 (cero) serán ignorados.</w:t>
+      </w:r>
+    </w:p>
+    <w:p>
+      <w:pPr>
+        <w:jc w:val="both"/>
+        <w:rPr>
+          <w:i/>
+          <w:u w:val="single"/>
+        </w:rPr>
+      </w:pPr>
+      <w:r>
+        <w:rPr>
+          <w:i/>
+          <w:u w:val="single"/>
+        </w:rPr>
+        <w:t>Criterios de Aceptación</w:t>
+      </w:r>
+    </w:p>
+    <w:p>
+      <w:pPr>
+        <w:numPr>
+          <w:ilvl w:val="0"/>
+          <w:numId w:val="1"/>
+        </w:numPr>
+        <w:contextualSpacing/>
+        <w:jc w:val="both"/>
+      </w:pPr>
+      <w:r>
+        <w:t>Importar archivo con extensión diferente a .</w:t>
+      </w:r>
+      <w:proofErr w:type="spellStart"/>
+      <w:r>
+        <w:t>txt</w:t>
+      </w:r>
+      <w:proofErr w:type="spellEnd"/>
+      <w:r>
+        <w:t xml:space="preserve"> para el mes de Abril, se debe indicar que la extensión del archivo no es válida.</w:t>
+      </w:r>
+    </w:p>
+    <w:p>
+      <w:pPr>
+        <w:numPr>
+          <w:ilvl w:val="0"/>
+          <w:numId w:val="1"/>
+        </w:numPr>
+        <w:contextualSpacing/>
+        <w:jc w:val="both"/>
+      </w:pPr>
+      <w:r>
+        <w:t>Importar archivo</w:t>
+      </w:r>
+      <w:r>
+        <w:t xml:space="preserve"> </w:t>
+      </w:r>
+      <w:r>
+        <w:t>.</w:t>
+      </w:r>
+      <w:proofErr w:type="spellStart"/>
+      <w:r>
+        <w:t>txt</w:t>
+      </w:r>
+      <w:proofErr w:type="spellEnd"/>
+      <w:r>
+        <w:t xml:space="preserve"> con un registro con 2 columnas</w:t>
+      </w:r>
+      <w:r>
+        <w:t xml:space="preserve"> para el mes de </w:t>
+      </w:r>
+      <w:r>
+        <w:t>Mayo</w:t>
+      </w:r>
+      <w:r>
+        <w:t xml:space="preserve">, se debe indicar que </w:t>
+      </w:r>
+      <w:r>
+        <w:t>el formato de los registros del archivo es inválido</w:t>
+      </w:r>
+      <w:r>
+        <w:t>.</w:t>
+      </w:r>
+    </w:p>
+    <w:p>
+      <w:pPr>
+        <w:numPr>
+          <w:ilvl w:val="0"/>
+          <w:numId w:val="1"/>
+        </w:numPr>
+        <w:contextualSpacing/>
+        <w:jc w:val="both"/>
+      </w:pPr>
+      <w:r>
+        <w:t>Importar archivo .</w:t>
+      </w:r>
+      <w:proofErr w:type="spellStart"/>
+      <w:r>
+        <w:t>txt</w:t>
+      </w:r>
+      <w:proofErr w:type="spellEnd"/>
+      <w:r>
+        <w:t xml:space="preserve"> con</w:t>
+      </w:r>
+      <w:r>
+        <w:t xml:space="preserve"> un registro con</w:t>
+      </w:r>
+      <w:r>
+        <w:t xml:space="preserve"> </w:t>
+      </w:r>
+      <w:r>
+        <w:t>4</w:t>
+      </w:r>
+      <w:r>
+        <w:t xml:space="preserve"> columnas para el mes de Mayo, se debe indicar que el formato de los registros del archivo es inválido.</w:t>
+      </w:r>
+    </w:p>
+    <w:p>
+      <w:pPr>
+        <w:numPr>
+          <w:ilvl w:val="0"/>
+          <w:numId w:val="1"/>
+        </w:numPr>
+        <w:contextualSpacing/>
+        <w:jc w:val="both"/>
+      </w:pPr>
+      <w:r>
+        <w:t xml:space="preserve">Importar archivo </w:t>
+      </w:r>
+      <w:r>
+        <w:t>.</w:t>
+      </w:r>
+      <w:proofErr w:type="spellStart"/>
+      <w:r>
+        <w:t>txt</w:t>
+      </w:r>
+      <w:proofErr w:type="spellEnd"/>
+      <w:r>
+        <w:t xml:space="preserve"> sin registros</w:t>
+      </w:r>
+      <w:r>
+        <w:t xml:space="preserve"> para el mes de </w:t>
+      </w:r>
+      <w:r>
+        <w:t>Junio</w:t>
+      </w:r>
+      <w:r>
+        <w:t xml:space="preserve">, se debe indicar que </w:t>
+      </w:r>
+      <w:r>
+        <w:t xml:space="preserve">el </w:t>
+      </w:r>
+      <w:r>
+        <w:t xml:space="preserve">archivo no </w:t>
+      </w:r>
+      <w:r>
+        <w:t>tiene registros a importar</w:t>
+      </w:r>
+      <w:r>
+        <w:t>.</w:t>
+      </w:r>
+    </w:p>
+    <w:p>
+      <w:pPr>
+        <w:numPr>
+          <w:ilvl w:val="0"/>
+          <w:numId w:val="1"/>
+        </w:numPr>
+        <w:contextualSpacing/>
+        <w:jc w:val="both"/>
+      </w:pPr>
+      <w:r>
+        <w:t>Importar archivo con 5 registros y 3 columnas cada uno, cada campo separado por “;”. Los 2 primeros registros ingresos, el siguiente con importe 0 (</w:t>
+      </w:r>
+      <w:r>
+        <w:t xml:space="preserve">cero) y los 2 restantes egresos para el mes de Julio, </w:t>
+      </w:r>
+      <w:r>
+        <w:t>Se deben agregar los ingresos y egresos al mes Julio e ignorar e</w:t>
+      </w:r>
+      <w:r>
+        <w:t>l registro con importe 0 (cero)</w:t>
+      </w:r>
+      <w:r>
+        <w:t>.</w:t>
+      </w:r>
+    </w:p>
+    <w:p>
+      <w:pPr>
+        <w:jc w:val="both"/>
+        <w:rPr>
+          <w:i/>
+          <w:u w:val="single"/>
+        </w:rPr>
+      </w:pPr>
+      <w:r>
+        <w:rPr>
+          <w:i/>
+          <w:u w:val="single"/>
+        </w:rPr>
+        <w:t>Tareas</w:t>
+      </w:r>
+    </w:p>
+    <w:p>
+      <w:pPr>
+        <w:numPr>
+          <w:ilvl w:val="0"/>
+          <w:numId w:val="2"/>
+        </w:numPr>
+        <w:contextualSpacing/>
+        <w:jc w:val="both"/>
+      </w:pPr>
+      <w:r>
+        <w:t>Validación de formato.</w:t>
+      </w:r>
+      <w:r>
+        <w:t xml:space="preserve"> → </w:t>
+      </w:r>
+      <w:r>
+        <w:t>6</w:t>
+      </w:r>
+      <w:r>
+        <w:t>hs.</w:t>
+      </w:r>
+    </w:p>
+    <w:p>
+      <w:pPr>
+        <w:numPr>
+          <w:ilvl w:val="0"/>
+          <w:numId w:val="2"/>
+        </w:numPr>
+        <w:contextualSpacing/>
+        <w:jc w:val="both"/>
+      </w:pPr>
+      <w:r>
+        <w:t>Validación de extensión.</w:t>
+      </w:r>
+      <w:r>
+        <w:t xml:space="preserve"> → </w:t>
+      </w:r>
+      <w:r>
+        <w:t>2</w:t>
+      </w:r>
+      <w:r>
+        <w:t>hs.</w:t>
+      </w:r>
+    </w:p>
+    <w:p>
+      <w:pPr>
+        <w:numPr>
+          <w:ilvl w:val="0"/>
+          <w:numId w:val="2"/>
+        </w:numPr>
+        <w:contextualSpacing/>
+        <w:jc w:val="both"/>
+      </w:pPr>
+      <w:proofErr w:type="spellStart"/>
+      <w:r>
+        <w:t>Parsear</w:t>
+      </w:r>
+      <w:proofErr w:type="spellEnd"/>
+      <w:r>
+        <w:t xml:space="preserve"> archivo. → 4hs.</w:t>
+      </w:r>
+    </w:p>
+    <w:p>
+      <w:pPr>
+        <w:numPr>
+          <w:ilvl w:val="0"/>
+          <w:numId w:val="2"/>
+        </w:numPr>
+        <w:contextualSpacing/>
+        <w:jc w:val="both"/>
+      </w:pPr>
+      <w:r>
+        <w:t>Cargar movimientos</w:t>
+      </w:r>
+      <w:r>
+        <w:t xml:space="preserve">. </w:t>
+      </w:r>
+      <w:r>
+        <w:t xml:space="preserve">→ </w:t>
+      </w:r>
+      <w:r>
+        <w:t>4</w:t>
+      </w:r>
+      <w:r>
+        <w:t>hs.</w:t>
+      </w:r>
+    </w:p>
+    <w:p>
+      <w:pPr>
+        <w:rPr>
+          <w:b/>
+        </w:rPr>
+      </w:pPr>
+    </w:p>
+    <w:p>
+      <w:r>
+        <w:br w:type="page"/>
+      </w:r>
+    </w:p>
+    <w:p>
+      <w:pPr>
+        <w:rPr>
+          <w:b/>
+          <w:sz w:val="24"/>
+          <w:szCs w:val="24"/>
+          <w:u w:val="single"/>
+        </w:rPr>
+      </w:pPr>
+      <w:r>
+        <w:rPr>
+          <w:b/>
+          <w:sz w:val="24"/>
+          <w:szCs w:val="24"/>
+          <w:u w:val="single"/>
+        </w:rPr>
+        <w:lastRenderedPageBreak/>
+        <w:t>HU</w:t>
+      </w:r>
+      <w:r>
+        <w:rPr>
+          <w:b/>
+          <w:sz w:val="24"/>
+          <w:szCs w:val="24"/>
+          <w:u w:val="single"/>
+        </w:rPr>
+        <w:t>4</w:t>
+      </w:r>
+      <w:r>
+        <w:rPr>
+          <w:b/>
+          <w:sz w:val="24"/>
+          <w:szCs w:val="24"/>
+          <w:u w:val="single"/>
+        </w:rPr>
+        <w:t>:</w:t>
+      </w:r>
+      <w:r>
+        <w:rPr>
+          <w:sz w:val="24"/>
+          <w:szCs w:val="24"/>
+          <w:u w:val="single"/>
+        </w:rPr>
+        <w:t xml:space="preserve"> </w:t>
+      </w:r>
+      <w:r>
+        <w:rPr>
+          <w:b/>
+          <w:sz w:val="24"/>
+          <w:szCs w:val="24"/>
+          <w:u w:val="single"/>
+        </w:rPr>
+        <w:t>Cargar Ingreso periódico</w:t>
+      </w:r>
+    </w:p>
+    <w:p>
+      <w:pPr>
+        <w:jc w:val="both"/>
+      </w:pPr>
+      <w:r>
+        <w:rPr>
+          <w:b/>
+        </w:rPr>
+        <w:t xml:space="preserve">Como </w:t>
+      </w:r>
+      <w:r>
+        <w:t xml:space="preserve">contador doméstico </w:t>
+      </w:r>
+      <w:r>
+        <w:rPr>
+          <w:b/>
+        </w:rPr>
+        <w:t xml:space="preserve">Quiero </w:t>
+      </w:r>
+      <w:r>
+        <w:t xml:space="preserve">Registrar un ingreso periódico por una cantidad determinada de meses </w:t>
+      </w:r>
+      <w:r>
+        <w:rPr>
+          <w:b/>
+        </w:rPr>
+        <w:t xml:space="preserve">Para </w:t>
+      </w:r>
+      <w:r>
+        <w:t xml:space="preserve">Que se cargue el ingreso durante todo el período seleccionado sin </w:t>
+      </w:r>
+      <w:r>
+        <w:t>necesidad de cargar uno por uno</w:t>
+      </w:r>
+      <w:r>
+        <w:t>.</w:t>
+      </w:r>
+    </w:p>
+    <w:p>
+      <w:pPr>
+        <w:jc w:val="both"/>
+        <w:rPr>
+          <w:i/>
+          <w:u w:val="single"/>
+        </w:rPr>
+      </w:pPr>
+      <w:r>
+        <w:rPr>
+          <w:i/>
+          <w:u w:val="single"/>
+        </w:rPr>
+        <w:t>Criterios de Aceptación</w:t>
+      </w:r>
+    </w:p>
+    <w:p>
+      <w:pPr>
+        <w:numPr>
+          <w:ilvl w:val="0"/>
+          <w:numId w:val="1"/>
+        </w:numPr>
+        <w:contextualSpacing/>
+        <w:jc w:val="both"/>
+      </w:pPr>
+      <w:r>
+        <w:t>Ingreso periódico por 20000 con concepto Sueldo</w:t>
+      </w:r>
+      <w:r>
+        <w:t xml:space="preserve"> entre los meses Abril 2018 y Julio 2018, s</w:t>
+      </w:r>
+      <w:r>
+        <w:t>e debe agregar el ingreso a los meses Abril, Mayo, Junio y Julio y debe quedar un saldo de</w:t>
+      </w:r>
+      <w:r>
+        <w:t xml:space="preserve"> 20000 en cada uno de los meses</w:t>
+      </w:r>
+      <w:r>
+        <w:t>.</w:t>
+      </w:r>
+    </w:p>
+    <w:p>
+      <w:pPr>
+        <w:numPr>
+          <w:ilvl w:val="0"/>
+          <w:numId w:val="1"/>
+        </w:numPr>
+        <w:contextualSpacing/>
+        <w:jc w:val="both"/>
+      </w:pPr>
+      <w:r>
+        <w:t>Ingreso periódico por 2</w:t>
+      </w:r>
+      <w:r>
+        <w:t>3</w:t>
+      </w:r>
+      <w:r>
+        <w:t xml:space="preserve">000 con concepto Sueldo entre los meses </w:t>
+      </w:r>
+      <w:r>
+        <w:t>Agosto 2018</w:t>
+      </w:r>
+      <w:r>
+        <w:t xml:space="preserve"> y </w:t>
+      </w:r>
+      <w:r>
+        <w:t>Febrero 2019</w:t>
+      </w:r>
+      <w:r>
+        <w:t>, se debe agregar el ingreso a los meses Agosto, Septiembre, Octubre, Noviembre, Diciembre, Enero y Febrero y debe quedar un saldo de 23000 en cada uno de los meses.</w:t>
+      </w:r>
+    </w:p>
+    <w:p>
+      <w:pPr>
+        <w:numPr>
+          <w:ilvl w:val="0"/>
+          <w:numId w:val="1"/>
+        </w:numPr>
+        <w:contextualSpacing/>
+        <w:jc w:val="both"/>
+      </w:pPr>
+      <w:r>
+        <w:t xml:space="preserve">Ingreso periódico por 20000 con concepto Sueldo </w:t>
+      </w:r>
+      <w:r>
+        <w:t>en el mes de Mayo</w:t>
+      </w:r>
+      <w:r>
+        <w:t xml:space="preserve">, </w:t>
+      </w:r>
+      <w:r>
+        <w:t>s</w:t>
+      </w:r>
+      <w:r>
+        <w:t>e debe agregar el ingreso a al mes de Mayo y debe quedar un saldo de 20000 en dicho mes.</w:t>
+      </w:r>
+    </w:p>
+    <w:p>
+      <w:pPr>
+        <w:numPr>
+          <w:ilvl w:val="0"/>
+          <w:numId w:val="1"/>
+        </w:numPr>
+        <w:contextualSpacing/>
+        <w:jc w:val="both"/>
+      </w:pPr>
+      <w:r>
+        <w:t xml:space="preserve">Ingreso periódico por 20000 con concepto Sueldo entre los meses Abril 2018 y </w:t>
+      </w:r>
+      <w:r>
+        <w:t>Enero</w:t>
+      </w:r>
+      <w:r>
+        <w:t xml:space="preserve"> 2018, se debe </w:t>
+      </w:r>
+      <w:r>
+        <w:t>indicar que el mes desde debe ser mayor al mes hasta del período seleccionado</w:t>
+      </w:r>
+      <w:r>
+        <w:t>.</w:t>
+      </w:r>
+    </w:p>
+    <w:p>
+      <w:pPr>
+        <w:jc w:val="both"/>
+        <w:rPr>
+          <w:i/>
+          <w:u w:val="single"/>
+        </w:rPr>
+      </w:pPr>
+      <w:r>
+        <w:rPr>
+          <w:i/>
+          <w:u w:val="single"/>
+        </w:rPr>
+        <w:t>Tareas</w:t>
+      </w:r>
+    </w:p>
+    <w:p>
+      <w:pPr>
+        <w:numPr>
+          <w:ilvl w:val="0"/>
+          <w:numId w:val="2"/>
+        </w:numPr>
+        <w:contextualSpacing/>
+        <w:jc w:val="both"/>
+      </w:pPr>
+      <w:r>
+        <w:t>Registrar Ingreso</w:t>
+      </w:r>
+      <w:r>
+        <w:t>.</w:t>
+      </w:r>
+      <w:r>
+        <w:t xml:space="preserve"> → </w:t>
+      </w:r>
+      <w:r>
+        <w:t>4</w:t>
+      </w:r>
+      <w:r>
+        <w:t>hs.</w:t>
+      </w:r>
+    </w:p>
+    <w:p>
+      <w:pPr>
+        <w:numPr>
+          <w:ilvl w:val="0"/>
+          <w:numId w:val="2"/>
+        </w:numPr>
+        <w:contextualSpacing/>
+        <w:jc w:val="both"/>
+      </w:pPr>
+      <w:r>
+        <w:t>Validación de fechas</w:t>
+      </w:r>
+      <w:r>
+        <w:t>.</w:t>
+      </w:r>
+      <w:r>
+        <w:t xml:space="preserve"> → </w:t>
+      </w:r>
+      <w:r>
+        <w:t>4</w:t>
+      </w:r>
+      <w:r>
+        <w:t>hs.</w:t>
+      </w:r>
+    </w:p>
+    <w:p>
+      <w:pPr>
+        <w:numPr>
+          <w:ilvl w:val="0"/>
+          <w:numId w:val="2"/>
+        </w:numPr>
+        <w:contextualSpacing/>
+        <w:jc w:val="both"/>
+      </w:pPr>
+      <w:r>
+        <w:t>Actualización de saldos</w:t>
+      </w:r>
+      <w:r>
+        <w:t>. → 4hs.</w:t>
+      </w:r>
+    </w:p>
+    <w:p/>
+    <w:p>
+      <w:pPr>
+        <w:rPr>
+          <w:b/>
+          <w:sz w:val="24"/>
+          <w:szCs w:val="24"/>
+          <w:u w:val="single"/>
+        </w:rPr>
+      </w:pPr>
+      <w:r>
+        <w:rPr>
+          <w:b/>
+          <w:sz w:val="24"/>
+          <w:szCs w:val="24"/>
+          <w:u w:val="single"/>
+        </w:rPr>
+        <w:t>HU</w:t>
+      </w:r>
+      <w:r>
+        <w:rPr>
+          <w:b/>
+          <w:sz w:val="24"/>
+          <w:szCs w:val="24"/>
+          <w:u w:val="single"/>
+        </w:rPr>
+        <w:t>5</w:t>
+      </w:r>
+      <w:r>
+        <w:rPr>
+          <w:b/>
+          <w:sz w:val="24"/>
+          <w:szCs w:val="24"/>
+          <w:u w:val="single"/>
+        </w:rPr>
+        <w:t>:</w:t>
+      </w:r>
+      <w:r>
+        <w:rPr>
+          <w:sz w:val="24"/>
+          <w:szCs w:val="24"/>
+          <w:u w:val="single"/>
+        </w:rPr>
+        <w:t xml:space="preserve"> </w:t>
+      </w:r>
+      <w:r>
+        <w:rPr>
+          <w:b/>
+          <w:sz w:val="24"/>
+          <w:szCs w:val="24"/>
+          <w:u w:val="single"/>
+        </w:rPr>
+        <w:t>Visualizar</w:t>
+      </w:r>
+      <w:r>
+        <w:rPr>
+          <w:b/>
+          <w:sz w:val="24"/>
+          <w:szCs w:val="24"/>
+          <w:u w:val="single"/>
+        </w:rPr>
+        <w:t xml:space="preserve"> </w:t>
+      </w:r>
+      <w:r>
+        <w:rPr>
+          <w:b/>
+          <w:sz w:val="24"/>
+          <w:szCs w:val="24"/>
+          <w:u w:val="single"/>
+        </w:rPr>
+        <w:t>Egresos</w:t>
+      </w:r>
+      <w:r>
+        <w:rPr>
+          <w:b/>
+          <w:sz w:val="24"/>
+          <w:szCs w:val="24"/>
+          <w:u w:val="single"/>
+        </w:rPr>
+        <w:t xml:space="preserve"> </w:t>
+      </w:r>
+      <w:r>
+        <w:rPr>
+          <w:b/>
+          <w:sz w:val="24"/>
+          <w:szCs w:val="24"/>
+          <w:u w:val="single"/>
+        </w:rPr>
+        <w:t>por fecha</w:t>
+      </w:r>
+    </w:p>
+    <w:p>
+      <w:pPr>
+        <w:jc w:val="both"/>
+      </w:pPr>
+      <w:r>
+        <w:rPr>
+          <w:b/>
+        </w:rPr>
+        <w:t xml:space="preserve">Como </w:t>
+      </w:r>
+      <w:r>
+        <w:t xml:space="preserve">contador doméstico </w:t>
+      </w:r>
+      <w:r>
+        <w:rPr>
+          <w:b/>
+        </w:rPr>
+        <w:t xml:space="preserve">Quiero </w:t>
+      </w:r>
+      <w:r>
+        <w:t xml:space="preserve">Ver los </w:t>
+      </w:r>
+      <w:r>
+        <w:t>egresos</w:t>
+      </w:r>
+      <w:r>
+        <w:t xml:space="preserve"> en</w:t>
+      </w:r>
+      <w:r>
+        <w:t xml:space="preserve"> un determinado rango de fechas</w:t>
+      </w:r>
+      <w:r>
+        <w:t xml:space="preserve"> </w:t>
+      </w:r>
+      <w:r>
+        <w:rPr>
+          <w:b/>
+        </w:rPr>
+        <w:t xml:space="preserve">Para </w:t>
+      </w:r>
+      <w:r>
+        <w:t xml:space="preserve">Poder visualizar el detalle de los </w:t>
+      </w:r>
+      <w:r>
+        <w:t>egresos</w:t>
+      </w:r>
+      <w:r>
+        <w:t xml:space="preserve"> en la fecha se</w:t>
+      </w:r>
+      <w:r>
+        <w:t>leccionada y el total acumulado</w:t>
+      </w:r>
+      <w:r>
+        <w:t>.</w:t>
+      </w:r>
+    </w:p>
+    <w:p>
+      <w:pPr>
+        <w:jc w:val="both"/>
+        <w:rPr>
+          <w:i/>
+          <w:u w:val="single"/>
+        </w:rPr>
+      </w:pPr>
+      <w:r>
+        <w:rPr>
+          <w:i/>
+          <w:u w:val="single"/>
+        </w:rPr>
+        <w:t>Criterios de Aceptación</w:t>
+      </w:r>
+    </w:p>
+    <w:p>
+      <w:pPr>
+        <w:numPr>
+          <w:ilvl w:val="0"/>
+          <w:numId w:val="1"/>
+        </w:numPr>
+        <w:contextualSpacing/>
+        <w:jc w:val="both"/>
+        <w:rPr>
+          <w:i/>
+          <w:u w:val="single"/>
+        </w:rPr>
+      </w:pPr>
+      <w:r>
+        <w:t>I</w:t>
+      </w:r>
+    </w:p>
+    <w:p>
+      <w:pPr>
+        <w:contextualSpacing/>
+        <w:jc w:val="both"/>
+      </w:pPr>
+    </w:p>
+    <w:p>
+      <w:pPr>
+        <w:contextualSpacing/>
+        <w:jc w:val="both"/>
+        <w:rPr>
+          <w:i/>
+          <w:u w:val="single"/>
+        </w:rPr>
+      </w:pPr>
+      <w:r>
+        <w:rPr>
+          <w:i/>
+          <w:u w:val="single"/>
+        </w:rPr>
+        <w:t>Tareas</w:t>
+      </w:r>
+    </w:p>
+    <w:p>
+      <w:pPr>
+        <w:numPr>
+          <w:ilvl w:val="0"/>
+          <w:numId w:val="2"/>
+        </w:numPr>
+        <w:contextualSpacing/>
+        <w:jc w:val="both"/>
+      </w:pPr>
+      <w:r>
+        <w:t>Validación de fechas</w:t>
+      </w:r>
+      <w:r>
+        <w:t>.</w:t>
+      </w:r>
+      <w:r>
+        <w:t xml:space="preserve"> → 4hs.</w:t>
+      </w:r>
+    </w:p>
+    <w:p>
+      <w:pPr>
+        <w:numPr>
+          <w:ilvl w:val="0"/>
+          <w:numId w:val="2"/>
+        </w:numPr>
+        <w:contextualSpacing/>
+        <w:jc w:val="both"/>
+      </w:pPr>
+      <w:r>
+        <w:t>Filtro de egresos</w:t>
+      </w:r>
+      <w:r>
+        <w:t>.</w:t>
+      </w:r>
+      <w:r>
+        <w:t xml:space="preserve"> → 4hs.</w:t>
+      </w:r>
+    </w:p>
+    <w:p>
+      <w:pPr>
+        <w:numPr>
+          <w:ilvl w:val="0"/>
+          <w:numId w:val="2"/>
+        </w:numPr>
+        <w:contextualSpacing/>
+        <w:jc w:val="both"/>
+      </w:pPr>
+      <w:r>
+        <w:t>Cálculo total de egresos</w:t>
+      </w:r>
+      <w:r>
+        <w:t>. → 4hs.</w:t>
+      </w:r>
+    </w:p>
+    <w:p>
+      <w:bookmarkStart w:id="0" w:name="_GoBack"/>
+      <w:bookmarkEnd w:id="0"/>
     </w:p>
     <w:sectPr>
       <w:pgSz w:w="12240" w:h="15840"/>

</xml_diff>